<commit_message>
Versão final doc word
</commit_message>
<xml_diff>
--- a/Pasta DB/PRIMEIRA ENTREGA CHALLENGE DB.docx
+++ b/Pasta DB/PRIMEIRA ENTREGA CHALLENGE DB.docx
@@ -183,7 +183,7 @@
               </wp:anchor>
             </w:drawing>
           </mc:Choice>
-          <mc:Fallback xmlns:pic="http://schemas.openxmlformats.org/drawingml/2006/picture" xmlns:a14="http://schemas.microsoft.com/office/drawing/2010/main" xmlns:a="http://schemas.openxmlformats.org/drawingml/2006/main">
+          <mc:Fallback xmlns:a="http://schemas.openxmlformats.org/drawingml/2006/main" xmlns:a14="http://schemas.microsoft.com/office/drawing/2010/main" xmlns:pic="http://schemas.openxmlformats.org/drawingml/2006/picture">
             <w:pict w14:anchorId="15B44DE6">
               <v:shape id="Freeform 9" style="position:absolute;margin-left:-2.25pt;margin-top:-6.75pt;width:24.6pt;height:936.75pt;z-index:251659264;visibility:visible;mso-wrap-style:square;mso-width-percent:0;mso-height-percent:0;mso-wrap-distance-left:9pt;mso-wrap-distance-top:0;mso-wrap-distance-right:9pt;mso-wrap-distance-bottom:0;mso-position-horizontal:absolute;mso-position-horizontal-relative:page;mso-position-vertical:absolute;mso-position-vertical-relative:page;mso-width-percent:0;mso-height-percent:0;mso-width-relative:page;mso-height-relative:page;v-text-anchor:top" coordsize="492,16784" o:spid="_x0000_s1026" fillcolor="#f06" stroked="f" path="m492,12r-14,l478,,,,,16757r478,l478,16783r14,l492,12e" o:gfxdata="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" w14:anchorId="37A98A4A">
                 <v:path arrowok="t" o:connecttype="custom" o:connectlocs="312420,8506;303530,8506;303530,0;0,0;0,11877587;303530,11877587;303530,11896016;312420,11896016;312420,8506" o:connectangles="0,0,0,0,0,0,0,0,0"/>
@@ -358,7 +358,7 @@
               </wp:anchor>
             </w:drawing>
           </mc:Choice>
-          <mc:Fallback xmlns:pic="http://schemas.openxmlformats.org/drawingml/2006/picture" xmlns:a14="http://schemas.microsoft.com/office/drawing/2010/main" xmlns:a="http://schemas.openxmlformats.org/drawingml/2006/main">
+          <mc:Fallback xmlns:a="http://schemas.openxmlformats.org/drawingml/2006/main" xmlns:a14="http://schemas.microsoft.com/office/drawing/2010/main" xmlns:pic="http://schemas.openxmlformats.org/drawingml/2006/picture">
             <w:pict w14:anchorId="3751ED6D">
               <v:shape id="Freeform 8" style="position:absolute;margin-left:567.75pt;margin-top:-.75pt;width:25.6pt;height:931.25pt;z-index:251660288;visibility:visible;mso-wrap-style:square;mso-width-percent:0;mso-height-percent:0;mso-wrap-distance-left:9pt;mso-wrap-distance-top:0;mso-wrap-distance-right:9pt;mso-wrap-distance-bottom:0;mso-position-horizontal:absolute;mso-position-horizontal-relative:page;mso-position-vertical:absolute;mso-position-vertical-relative:page;mso-width-percent:0;mso-height-percent:0;mso-width-relative:page;mso-height-relative:page;v-text-anchor:top" coordsize="512,16786" o:spid="_x0000_s1026" fillcolor="#f06" stroked="f" path="m512,12r-34,l478,,,,,16764r478,l478,16786r34,l512,12e" o:gfxdata="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" w14:anchorId="7C1E30EF">
                 <v:path arrowok="t" o:connecttype="custom" o:connectlocs="325120,8455;303530,8455;303530,0;0,0;0,11811375;303530,11811375;303530,11826875;325120,11826875;325120,8455" o:connectangles="0,0,0,0,0,0,0,0,0"/>
@@ -554,13 +554,23 @@
           <w:lang w:val="en-US"/>
         </w:rPr>
       </w:pPr>
+      <w:proofErr w:type="spellStart"/>
       <w:r>
         <w:rPr>
           <w:rStyle w:val="SubTtulo-AutoreVersoChar"/>
           <w:b/>
           <w:lang w:val="en-US"/>
         </w:rPr>
-        <w:t>Entrega n</w:t>
+        <w:t>Entrega</w:t>
+      </w:r>
+      <w:proofErr w:type="spellEnd"/>
+      <w:r>
+        <w:rPr>
+          <w:rStyle w:val="SubTtulo-AutoreVersoChar"/>
+          <w:b/>
+          <w:lang w:val="en-US"/>
+        </w:rPr>
+        <w:t xml:space="preserve"> n</w:t>
       </w:r>
       <w:r>
         <w:rPr>
@@ -777,7 +787,7 @@
               </wp:anchor>
             </w:drawing>
           </mc:Choice>
-          <mc:Fallback xmlns:pic="http://schemas.openxmlformats.org/drawingml/2006/picture" xmlns:a14="http://schemas.microsoft.com/office/drawing/2010/main" xmlns:a="http://schemas.openxmlformats.org/drawingml/2006/main">
+          <mc:Fallback xmlns:a="http://schemas.openxmlformats.org/drawingml/2006/main" xmlns:a14="http://schemas.microsoft.com/office/drawing/2010/main" xmlns:pic="http://schemas.openxmlformats.org/drawingml/2006/picture">
             <w:pict w14:anchorId="1EE7222C">
               <v:shape id="Freeform 8" style="position:absolute;margin-left:568pt;margin-top:-88pt;width:25.6pt;height:931.25pt;z-index:251664384;visibility:visible;mso-wrap-style:square;mso-width-percent:0;mso-height-percent:0;mso-wrap-distance-left:9pt;mso-wrap-distance-top:0;mso-wrap-distance-right:9pt;mso-wrap-distance-bottom:0;mso-position-horizontal:absolute;mso-position-horizontal-relative:page;mso-position-vertical:absolute;mso-position-vertical-relative:page;mso-width-percent:0;mso-height-percent:0;mso-width-relative:page;mso-height-relative:page;v-text-anchor:top" coordsize="512,16786" o:spid="_x0000_s1026" fillcolor="#f06" stroked="f" path="m512,12r-34,l478,,,,,16764r478,l478,16786r34,l512,12e" o:gfxdata="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" w14:anchorId="63EACDBD">
                 <v:path arrowok="t" o:connecttype="custom" o:connectlocs="325120,8455;303530,8455;303530,0;0,0;0,11811375;303530,11811375;303530,11826875;325120,11826875;325120,8455" o:connectangles="0,0,0,0,0,0,0,0,0"/>
@@ -951,7 +961,7 @@
               </wp:anchor>
             </w:drawing>
           </mc:Choice>
-          <mc:Fallback xmlns:pic="http://schemas.openxmlformats.org/drawingml/2006/picture" xmlns:a14="http://schemas.microsoft.com/office/drawing/2010/main" xmlns:a="http://schemas.openxmlformats.org/drawingml/2006/main">
+          <mc:Fallback xmlns:a="http://schemas.openxmlformats.org/drawingml/2006/main" xmlns:a14="http://schemas.microsoft.com/office/drawing/2010/main" xmlns:pic="http://schemas.openxmlformats.org/drawingml/2006/picture">
             <w:pict w14:anchorId="0C19148C">
               <v:shape id="Freeform 8" style="position:absolute;margin-left:.4pt;margin-top:.4pt;width:25.6pt;height:931.25pt;z-index:251662336;visibility:visible;mso-wrap-style:square;mso-width-percent:0;mso-height-percent:0;mso-wrap-distance-left:9pt;mso-wrap-distance-top:0;mso-wrap-distance-right:9pt;mso-wrap-distance-bottom:0;mso-position-horizontal:absolute;mso-position-horizontal-relative:page;mso-position-vertical:absolute;mso-position-vertical-relative:page;mso-width-percent:0;mso-height-percent:0;mso-width-relative:page;mso-height-relative:page;v-text-anchor:top" coordsize="512,16786" o:spid="_x0000_s1026" fillcolor="#f06" stroked="f" path="m512,12r-34,l478,,,,,16764r478,l478,16786r34,l512,12e" o:gfxdata="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" w14:anchorId="5AEBC8C0">
                 <v:path arrowok="t" o:connecttype="custom" o:connectlocs="325120,8455;303530,8455;303530,0;0,0;0,11811375;303530,11811375;303530,11826875;325120,11826875;325120,8455" o:connectangles="0,0,0,0,0,0,0,0,0"/>
@@ -1477,8 +1487,21 @@
                 <w:sz w:val="22"/>
                 <w:lang w:eastAsia="pt-BR"/>
               </w:rPr>
-              <w:t>Daniel Sanchez Melero</w:t>
-            </w:r>
+              <w:t xml:space="preserve">Daniel Sanchez </w:t>
+            </w:r>
+            <w:proofErr w:type="spellStart"/>
+            <w:r>
+              <w:rPr>
+                <w:rFonts w:ascii="Calibri" w:eastAsia="Times New Roman" w:hAnsi="Calibri" w:cs="Calibri"/>
+                <w:b/>
+                <w:bCs/>
+                <w:color w:val="000000"/>
+                <w:sz w:val="22"/>
+                <w:lang w:eastAsia="pt-BR"/>
+              </w:rPr>
+              <w:t>Melero</w:t>
+            </w:r>
+            <w:proofErr w:type="spellEnd"/>
           </w:p>
         </w:tc>
       </w:tr>
@@ -3293,6 +3316,7 @@
                 <w:lang w:eastAsia="pt-BR"/>
               </w:rPr>
             </w:pPr>
+            <w:proofErr w:type="spellStart"/>
             <w:r>
               <w:rPr>
                 <w:rFonts w:eastAsia="Times New Roman" w:cs="Arial"/>
@@ -3305,6 +3329,7 @@
               </w:rPr>
               <w:t>Constraint</w:t>
             </w:r>
+            <w:proofErr w:type="spellEnd"/>
           </w:p>
         </w:tc>
         <w:tc>
@@ -3380,6 +3405,7 @@
                 <w:lang w:eastAsia="pt-BR"/>
               </w:rPr>
             </w:pPr>
+            <w:proofErr w:type="spellStart"/>
             <w:r>
               <w:rPr>
                 <w:rFonts w:ascii="Courier New" w:eastAsia="Times New Roman" w:hAnsi="Courier New" w:cs="Courier New"/>
@@ -3390,6 +3416,7 @@
               </w:rPr>
               <w:t>cd_estabelecimento</w:t>
             </w:r>
+            <w:proofErr w:type="spellEnd"/>
           </w:p>
         </w:tc>
         <w:tc>
@@ -3588,6 +3615,7 @@
                 <w:lang w:eastAsia="pt-BR"/>
               </w:rPr>
             </w:pPr>
+            <w:proofErr w:type="spellStart"/>
             <w:r>
               <w:rPr>
                 <w:rFonts w:ascii="Courier New" w:eastAsia="Times New Roman" w:hAnsi="Courier New" w:cs="Courier New"/>
@@ -3598,6 +3626,7 @@
               </w:rPr>
               <w:t>nm_estabelecimento</w:t>
             </w:r>
+            <w:proofErr w:type="spellEnd"/>
           </w:p>
         </w:tc>
         <w:tc>
@@ -3803,6 +3832,7 @@
                 <w:lang w:eastAsia="pt-BR"/>
               </w:rPr>
             </w:pPr>
+            <w:proofErr w:type="spellStart"/>
             <w:r>
               <w:rPr>
                 <w:rFonts w:ascii="Courier New" w:eastAsia="Times New Roman" w:hAnsi="Courier New" w:cs="Courier New"/>
@@ -3813,6 +3843,7 @@
               </w:rPr>
               <w:t>ds_cnpj</w:t>
             </w:r>
+            <w:proofErr w:type="spellEnd"/>
           </w:p>
         </w:tc>
         <w:tc>
@@ -4396,6 +4427,7 @@
                 <w:lang w:eastAsia="pt-BR"/>
               </w:rPr>
             </w:pPr>
+            <w:proofErr w:type="spellStart"/>
             <w:r>
               <w:rPr>
                 <w:rFonts w:eastAsia="Times New Roman" w:cs="Arial"/>
@@ -4408,6 +4440,7 @@
               </w:rPr>
               <w:t>Constraint</w:t>
             </w:r>
+            <w:proofErr w:type="spellEnd"/>
           </w:p>
         </w:tc>
         <w:tc>
@@ -4483,6 +4516,7 @@
                 <w:lang w:eastAsia="pt-BR"/>
               </w:rPr>
             </w:pPr>
+            <w:proofErr w:type="spellStart"/>
             <w:r>
               <w:rPr>
                 <w:rFonts w:ascii="Courier New" w:eastAsia="Times New Roman" w:hAnsi="Courier New" w:cs="Courier New"/>
@@ -4493,6 +4527,7 @@
               </w:rPr>
               <w:t>cd_item_cardapio</w:t>
             </w:r>
+            <w:proofErr w:type="spellEnd"/>
           </w:p>
         </w:tc>
         <w:tc>
@@ -4691,6 +4726,7 @@
                 <w:lang w:eastAsia="pt-BR"/>
               </w:rPr>
             </w:pPr>
+            <w:proofErr w:type="spellStart"/>
             <w:r>
               <w:rPr>
                 <w:rFonts w:ascii="Courier New" w:eastAsia="Times New Roman" w:hAnsi="Courier New" w:cs="Courier New"/>
@@ -4701,6 +4737,7 @@
               </w:rPr>
               <w:t>nr_destaque</w:t>
             </w:r>
+            <w:proofErr w:type="spellEnd"/>
           </w:p>
         </w:tc>
         <w:tc>
@@ -4847,7 +4884,29 @@
                 <w:szCs w:val="20"/>
                 <w:lang w:eastAsia="pt-BR"/>
               </w:rPr>
-              <w:t>Para ver se vamos destacar o item no cardápio. Destacado  = 1, não destacado = 0</w:t>
+              <w:t xml:space="preserve">Para ver se vamos destacar o item no cardápio. </w:t>
+            </w:r>
+            <w:proofErr w:type="gramStart"/>
+            <w:r>
+              <w:rPr>
+                <w:rFonts w:eastAsia="Times New Roman" w:cs="Arial"/>
+                <w:color w:val="000000"/>
+                <w:sz w:val="20"/>
+                <w:szCs w:val="20"/>
+                <w:lang w:eastAsia="pt-BR"/>
+              </w:rPr>
+              <w:t>Destacado  =</w:t>
+            </w:r>
+            <w:proofErr w:type="gramEnd"/>
+            <w:r>
+              <w:rPr>
+                <w:rFonts w:eastAsia="Times New Roman" w:cs="Arial"/>
+                <w:color w:val="000000"/>
+                <w:sz w:val="20"/>
+                <w:szCs w:val="20"/>
+                <w:lang w:eastAsia="pt-BR"/>
+              </w:rPr>
+              <w:t xml:space="preserve"> 1, não destacado = 0</w:t>
             </w:r>
           </w:p>
         </w:tc>
@@ -4882,6 +4941,7 @@
                 <w:lang w:eastAsia="pt-BR"/>
               </w:rPr>
             </w:pPr>
+            <w:proofErr w:type="spellStart"/>
             <w:r>
               <w:rPr>
                 <w:rFonts w:ascii="Courier New" w:eastAsia="Times New Roman" w:hAnsi="Courier New" w:cs="Courier New"/>
@@ -4892,6 +4952,7 @@
               </w:rPr>
               <w:t>nm_item_pedido</w:t>
             </w:r>
+            <w:proofErr w:type="spellEnd"/>
           </w:p>
         </w:tc>
         <w:tc>
@@ -5080,6 +5141,7 @@
                 <w:lang w:eastAsia="pt-BR"/>
               </w:rPr>
             </w:pPr>
+            <w:proofErr w:type="spellStart"/>
             <w:r>
               <w:rPr>
                 <w:rFonts w:ascii="Courier New" w:eastAsia="Times New Roman" w:hAnsi="Courier New" w:cs="Courier New"/>
@@ -5090,6 +5152,7 @@
               </w:rPr>
               <w:t>vl_calorico</w:t>
             </w:r>
+            <w:proofErr w:type="spellEnd"/>
           </w:p>
         </w:tc>
         <w:tc>
@@ -5249,6 +5312,7 @@
                 <w:lang w:eastAsia="pt-BR"/>
               </w:rPr>
             </w:pPr>
+            <w:proofErr w:type="spellStart"/>
             <w:r>
               <w:rPr>
                 <w:rFonts w:ascii="Courier New" w:eastAsia="Times New Roman" w:hAnsi="Courier New" w:cs="Courier New"/>
@@ -5259,6 +5323,7 @@
               </w:rPr>
               <w:t>ds_item_cardapio</w:t>
             </w:r>
+            <w:proofErr w:type="spellEnd"/>
           </w:p>
         </w:tc>
         <w:tc>
@@ -5442,6 +5507,7 @@
                 <w:lang w:eastAsia="pt-BR"/>
               </w:rPr>
             </w:pPr>
+            <w:proofErr w:type="spellStart"/>
             <w:r>
               <w:rPr>
                 <w:rFonts w:ascii="Courier New" w:eastAsia="Times New Roman" w:hAnsi="Courier New" w:cs="Courier New"/>
@@ -5452,6 +5518,7 @@
               </w:rPr>
               <w:t>vl_item_cardapio</w:t>
             </w:r>
+            <w:proofErr w:type="spellEnd"/>
           </w:p>
         </w:tc>
         <w:tc>
@@ -5635,6 +5702,7 @@
                 <w:lang w:eastAsia="pt-BR"/>
               </w:rPr>
             </w:pPr>
+            <w:proofErr w:type="spellStart"/>
             <w:r>
               <w:rPr>
                 <w:rFonts w:ascii="Courier New" w:eastAsia="Times New Roman" w:hAnsi="Courier New" w:cs="Courier New"/>
@@ -5645,6 +5713,7 @@
               </w:rPr>
               <w:t>ds_ingredientes</w:t>
             </w:r>
+            <w:proofErr w:type="spellEnd"/>
           </w:p>
         </w:tc>
         <w:tc>
@@ -6170,6 +6239,7 @@
                 <w:lang w:eastAsia="pt-BR"/>
               </w:rPr>
             </w:pPr>
+            <w:proofErr w:type="spellStart"/>
             <w:r>
               <w:rPr>
                 <w:rFonts w:eastAsia="Times New Roman" w:cs="Arial"/>
@@ -6182,6 +6252,7 @@
               </w:rPr>
               <w:t>Constraint</w:t>
             </w:r>
+            <w:proofErr w:type="spellEnd"/>
           </w:p>
         </w:tc>
         <w:tc>
@@ -6257,6 +6328,7 @@
                 <w:lang w:eastAsia="pt-BR"/>
               </w:rPr>
             </w:pPr>
+            <w:proofErr w:type="spellStart"/>
             <w:r>
               <w:rPr>
                 <w:rFonts w:ascii="Courier New" w:eastAsia="Times New Roman" w:hAnsi="Courier New" w:cs="Courier New"/>
@@ -6267,6 +6339,7 @@
               </w:rPr>
               <w:t>cd_pedido_item_cardapio</w:t>
             </w:r>
+            <w:proofErr w:type="spellEnd"/>
           </w:p>
         </w:tc>
         <w:tc>
@@ -6784,6 +6857,7 @@
                 <w:lang w:eastAsia="pt-BR"/>
               </w:rPr>
             </w:pPr>
+            <w:proofErr w:type="spellStart"/>
             <w:r>
               <w:rPr>
                 <w:rFonts w:eastAsia="Times New Roman" w:cs="Arial"/>
@@ -6796,6 +6870,7 @@
               </w:rPr>
               <w:t>Constraint</w:t>
             </w:r>
+            <w:proofErr w:type="spellEnd"/>
           </w:p>
         </w:tc>
         <w:tc>
@@ -6871,6 +6946,7 @@
                 <w:lang w:eastAsia="pt-BR"/>
               </w:rPr>
             </w:pPr>
+            <w:proofErr w:type="spellStart"/>
             <w:r>
               <w:rPr>
                 <w:rFonts w:ascii="Courier New" w:eastAsia="Times New Roman" w:hAnsi="Courier New" w:cs="Courier New"/>
@@ -6881,6 +6957,7 @@
               </w:rPr>
               <w:t>cd_pedido</w:t>
             </w:r>
+            <w:proofErr w:type="spellEnd"/>
           </w:p>
         </w:tc>
         <w:tc>
@@ -7069,6 +7146,7 @@
                 <w:lang w:eastAsia="pt-BR"/>
               </w:rPr>
             </w:pPr>
+            <w:proofErr w:type="spellStart"/>
             <w:r>
               <w:rPr>
                 <w:rFonts w:ascii="Courier New" w:eastAsia="Times New Roman" w:hAnsi="Courier New" w:cs="Courier New"/>
@@ -7079,6 +7157,7 @@
               </w:rPr>
               <w:t>nr_valor_total</w:t>
             </w:r>
+            <w:proofErr w:type="spellEnd"/>
           </w:p>
         </w:tc>
         <w:tc>
@@ -7260,6 +7339,7 @@
                 <w:lang w:eastAsia="pt-BR"/>
               </w:rPr>
             </w:pPr>
+            <w:proofErr w:type="spellStart"/>
             <w:r>
               <w:rPr>
                 <w:rFonts w:ascii="Courier New" w:eastAsia="Times New Roman" w:hAnsi="Courier New" w:cs="Courier New"/>
@@ -7280,6 +7360,7 @@
               </w:rPr>
               <w:t>t_pedido</w:t>
             </w:r>
+            <w:proofErr w:type="spellEnd"/>
           </w:p>
         </w:tc>
         <w:tc>
@@ -7433,7 +7514,29 @@
                 <w:szCs w:val="20"/>
                 <w:lang w:eastAsia="pt-BR"/>
               </w:rPr>
-              <w:t>Para verificar se o pedido está pronto (1 =  sim, 0 = não)</w:t>
+              <w:t xml:space="preserve">Para verificar se o pedido está pronto (1 </w:t>
+            </w:r>
+            <w:proofErr w:type="gramStart"/>
+            <w:r>
+              <w:rPr>
+                <w:rFonts w:eastAsia="Times New Roman" w:cs="Arial"/>
+                <w:color w:val="000000" w:themeColor="text1"/>
+                <w:sz w:val="20"/>
+                <w:szCs w:val="20"/>
+                <w:lang w:eastAsia="pt-BR"/>
+              </w:rPr>
+              <w:t>=  sim</w:t>
+            </w:r>
+            <w:proofErr w:type="gramEnd"/>
+            <w:r>
+              <w:rPr>
+                <w:rFonts w:eastAsia="Times New Roman" w:cs="Arial"/>
+                <w:color w:val="000000" w:themeColor="text1"/>
+                <w:sz w:val="20"/>
+                <w:szCs w:val="20"/>
+                <w:lang w:eastAsia="pt-BR"/>
+              </w:rPr>
+              <w:t>, 0 = não)</w:t>
             </w:r>
           </w:p>
         </w:tc>
@@ -7468,6 +7571,7 @@
                 <w:lang w:eastAsia="pt-BR"/>
               </w:rPr>
             </w:pPr>
+            <w:proofErr w:type="spellStart"/>
             <w:r>
               <w:rPr>
                 <w:rFonts w:ascii="Courier New" w:eastAsia="Times New Roman" w:hAnsi="Courier New" w:cs="Courier New"/>
@@ -7478,6 +7582,7 @@
               </w:rPr>
               <w:t>ds_pedido</w:t>
             </w:r>
+            <w:proofErr w:type="spellEnd"/>
           </w:p>
         </w:tc>
         <w:tc>
@@ -7647,6 +7752,7 @@
                 <w:lang w:eastAsia="pt-BR"/>
               </w:rPr>
             </w:pPr>
+            <w:proofErr w:type="spellStart"/>
             <w:r>
               <w:rPr>
                 <w:rFonts w:ascii="Courier New" w:eastAsia="Times New Roman" w:hAnsi="Courier New" w:cs="Courier New"/>
@@ -7657,6 +7763,7 @@
               </w:rPr>
               <w:t>hr_pedido</w:t>
             </w:r>
+            <w:proofErr w:type="spellEnd"/>
           </w:p>
         </w:tc>
         <w:tc>
@@ -8169,6 +8276,7 @@
                 <w:lang w:eastAsia="pt-BR"/>
               </w:rPr>
             </w:pPr>
+            <w:proofErr w:type="spellStart"/>
             <w:r>
               <w:rPr>
                 <w:rFonts w:eastAsia="Times New Roman" w:cs="Arial"/>
@@ -8181,6 +8289,7 @@
               </w:rPr>
               <w:t>Constraint</w:t>
             </w:r>
+            <w:proofErr w:type="spellEnd"/>
           </w:p>
         </w:tc>
         <w:tc>
@@ -8256,6 +8365,7 @@
                 <w:lang w:eastAsia="pt-BR"/>
               </w:rPr>
             </w:pPr>
+            <w:proofErr w:type="spellStart"/>
             <w:r>
               <w:rPr>
                 <w:rFonts w:ascii="Courier New" w:eastAsia="Times New Roman" w:hAnsi="Courier New" w:cs="Courier New"/>
@@ -8266,6 +8376,7 @@
               </w:rPr>
               <w:t>cd_cliente</w:t>
             </w:r>
+            <w:proofErr w:type="spellEnd"/>
           </w:p>
         </w:tc>
         <w:tc>
@@ -8454,6 +8565,7 @@
                 <w:lang w:eastAsia="pt-BR"/>
               </w:rPr>
             </w:pPr>
+            <w:proofErr w:type="spellStart"/>
             <w:r>
               <w:rPr>
                 <w:rFonts w:ascii="Courier New" w:eastAsia="Times New Roman" w:hAnsi="Courier New" w:cs="Courier New"/>
@@ -8464,6 +8576,7 @@
               </w:rPr>
               <w:t>nm_cliente</w:t>
             </w:r>
+            <w:proofErr w:type="spellEnd"/>
           </w:p>
         </w:tc>
         <w:tc>
@@ -8645,6 +8758,7 @@
                 <w:lang w:eastAsia="pt-BR"/>
               </w:rPr>
             </w:pPr>
+            <w:proofErr w:type="spellStart"/>
             <w:r>
               <w:rPr>
                 <w:rFonts w:ascii="Courier New" w:eastAsia="Times New Roman" w:hAnsi="Courier New" w:cs="Courier New"/>
@@ -8655,6 +8769,7 @@
               </w:rPr>
               <w:t>nr_celular</w:t>
             </w:r>
+            <w:proofErr w:type="spellEnd"/>
           </w:p>
         </w:tc>
         <w:tc>
@@ -8843,6 +8958,7 @@
                 <w:lang w:eastAsia="pt-BR"/>
               </w:rPr>
             </w:pPr>
+            <w:proofErr w:type="spellStart"/>
             <w:r>
               <w:rPr>
                 <w:rFonts w:ascii="Courier New" w:eastAsia="Times New Roman" w:hAnsi="Courier New" w:cs="Courier New"/>
@@ -8853,6 +8969,7 @@
               </w:rPr>
               <w:t>ds_senha</w:t>
             </w:r>
+            <w:proofErr w:type="spellEnd"/>
           </w:p>
         </w:tc>
         <w:tc>
@@ -9170,13 +9287,23 @@
                 <w:lang w:eastAsia="pt-BR"/>
               </w:rPr>
             </w:pPr>
+            <w:proofErr w:type="spellStart"/>
             <w:r>
               <w:rPr>
                 <w:rFonts w:eastAsia="Times New Roman" w:cs="Arial"/>
                 <w:color w:val="000000" w:themeColor="text1"/>
                 <w:lang w:eastAsia="pt-BR"/>
               </w:rPr>
-              <w:t>Enum para classificar tipos de itens do cardápio. Relaciona-se com a tabela T_POA_ITEM_CARDAPIO</w:t>
+              <w:t>Enum</w:t>
+            </w:r>
+            <w:proofErr w:type="spellEnd"/>
+            <w:r>
+              <w:rPr>
+                <w:rFonts w:eastAsia="Times New Roman" w:cs="Arial"/>
+                <w:color w:val="000000" w:themeColor="text1"/>
+                <w:lang w:eastAsia="pt-BR"/>
+              </w:rPr>
+              <w:t xml:space="preserve"> para classificar tipos de itens do cardápio. Relaciona-se com a tabela T_POA_ITEM_CARDAPIO</w:t>
             </w:r>
           </w:p>
         </w:tc>
@@ -9341,6 +9468,7 @@
                 <w:lang w:eastAsia="pt-BR"/>
               </w:rPr>
             </w:pPr>
+            <w:proofErr w:type="spellStart"/>
             <w:r>
               <w:rPr>
                 <w:rFonts w:eastAsia="Times New Roman" w:cs="Arial"/>
@@ -9353,6 +9481,7 @@
               </w:rPr>
               <w:t>Constraint</w:t>
             </w:r>
+            <w:proofErr w:type="spellEnd"/>
           </w:p>
         </w:tc>
         <w:tc>
@@ -9428,6 +9557,7 @@
                 <w:lang w:eastAsia="pt-BR"/>
               </w:rPr>
             </w:pPr>
+            <w:proofErr w:type="spellStart"/>
             <w:r>
               <w:rPr>
                 <w:rFonts w:ascii="Courier New" w:eastAsia="Times New Roman" w:hAnsi="Courier New" w:cs="Courier New"/>
@@ -9438,6 +9568,7 @@
               </w:rPr>
               <w:t>cd_categoria</w:t>
             </w:r>
+            <w:proofErr w:type="spellEnd"/>
           </w:p>
         </w:tc>
         <w:tc>
@@ -9626,6 +9757,7 @@
                 <w:lang w:eastAsia="pt-BR"/>
               </w:rPr>
             </w:pPr>
+            <w:proofErr w:type="spellStart"/>
             <w:r>
               <w:rPr>
                 <w:rFonts w:ascii="Courier New" w:eastAsia="Times New Roman" w:hAnsi="Courier New" w:cs="Courier New"/>
@@ -9636,6 +9768,7 @@
               </w:rPr>
               <w:t>ds_sobremesa</w:t>
             </w:r>
+            <w:proofErr w:type="spellEnd"/>
           </w:p>
         </w:tc>
         <w:tc>
@@ -9817,6 +9950,7 @@
                 <w:lang w:eastAsia="pt-BR"/>
               </w:rPr>
             </w:pPr>
+            <w:proofErr w:type="spellStart"/>
             <w:r>
               <w:rPr>
                 <w:rFonts w:ascii="Courier New" w:eastAsia="Times New Roman" w:hAnsi="Courier New" w:cs="Courier New"/>
@@ -9827,6 +9961,7 @@
               </w:rPr>
               <w:t>ds_prato</w:t>
             </w:r>
+            <w:proofErr w:type="spellEnd"/>
           </w:p>
         </w:tc>
         <w:tc>
@@ -10015,6 +10150,7 @@
                 <w:lang w:eastAsia="pt-BR"/>
               </w:rPr>
             </w:pPr>
+            <w:proofErr w:type="spellStart"/>
             <w:r>
               <w:rPr>
                 <w:rFonts w:ascii="Courier New" w:eastAsia="Times New Roman" w:hAnsi="Courier New" w:cs="Courier New"/>
@@ -10025,6 +10161,7 @@
               </w:rPr>
               <w:t>ds_bebida</w:t>
             </w:r>
+            <w:proofErr w:type="spellEnd"/>
           </w:p>
         </w:tc>
         <w:tc>
@@ -10191,6 +10328,7 @@
                 <w:lang w:eastAsia="pt-BR"/>
               </w:rPr>
             </w:pPr>
+            <w:proofErr w:type="spellStart"/>
             <w:r>
               <w:rPr>
                 <w:rFonts w:ascii="Courier New" w:eastAsia="Times New Roman" w:hAnsi="Courier New" w:cs="Courier New"/>
@@ -10201,6 +10339,7 @@
               </w:rPr>
               <w:t>ds_lanche</w:t>
             </w:r>
+            <w:proofErr w:type="spellEnd"/>
           </w:p>
         </w:tc>
         <w:tc>
@@ -10384,6 +10523,7 @@
                 <w:lang w:eastAsia="pt-BR"/>
               </w:rPr>
             </w:pPr>
+            <w:proofErr w:type="spellStart"/>
             <w:r>
               <w:rPr>
                 <w:rFonts w:ascii="Courier New" w:eastAsia="Times New Roman" w:hAnsi="Courier New" w:cs="Courier New"/>
@@ -10394,6 +10534,7 @@
               </w:rPr>
               <w:t>ds_aperitivo</w:t>
             </w:r>
+            <w:proofErr w:type="spellEnd"/>
           </w:p>
         </w:tc>
         <w:tc>
@@ -10600,22 +10741,17 @@
     </w:p>
     <w:p>
       <w:pPr>
-        <w:ind w:firstLine="0"/>
-      </w:pPr>
-    </w:p>
-    <w:p>
-      <w:pPr>
-        <w:pStyle w:val="Figura"/>
+        <w:pStyle w:val="PargrafodaLista"/>
       </w:pPr>
       <w:r>
         <w:rPr>
           <w:noProof/>
         </w:rPr>
         <w:drawing>
-          <wp:inline distT="0" distB="0" distL="0" distR="0" wp14:anchorId="4C01869A" wp14:editId="6386C8BF">
-            <wp:extent cx="7058025" cy="4234483"/>
-            <wp:effectExtent l="0" t="0" r="0" b="0"/>
-            <wp:docPr id="7" name="Imagem 7"/>
+          <wp:inline distT="0" distB="0" distL="0" distR="0" wp14:anchorId="0F8C069F" wp14:editId="3754DE02">
+            <wp:extent cx="5760085" cy="2397760"/>
+            <wp:effectExtent l="0" t="0" r="0" b="2540"/>
+            <wp:docPr id="14" name="Imagem 14"/>
             <wp:cNvGraphicFramePr>
               <a:graphicFrameLocks xmlns:a="http://schemas.openxmlformats.org/drawingml/2006/main" noChangeAspect="1"/>
             </wp:cNvGraphicFramePr>
@@ -10623,17 +10759,11 @@
               <a:graphicData uri="http://schemas.openxmlformats.org/drawingml/2006/picture">
                 <pic:pic xmlns:pic="http://schemas.openxmlformats.org/drawingml/2006/picture">
                   <pic:nvPicPr>
-                    <pic:cNvPr id="0" name="Imagem 7"/>
+                    <pic:cNvPr id="1" name=""/>
                     <pic:cNvPicPr/>
                   </pic:nvPicPr>
                   <pic:blipFill>
-                    <a:blip r:embed="rId17">
-                      <a:extLst>
-                        <a:ext uri="{28A0092B-C50C-407E-A947-70E740481C1C}">
-                          <a14:useLocalDpi xmlns:a14="http://schemas.microsoft.com/office/drawing/2010/main" val="0"/>
-                        </a:ext>
-                      </a:extLst>
-                    </a:blip>
+                    <a:blip r:embed="rId17"/>
                     <a:stretch>
                       <a:fillRect/>
                     </a:stretch>
@@ -10641,7 +10771,7 @@
                   <pic:spPr>
                     <a:xfrm>
                       <a:off x="0" y="0"/>
-                      <a:ext cx="7058025" cy="4234483"/>
+                      <a:ext cx="5760085" cy="2397760"/>
                     </a:xfrm>
                     <a:prstGeom prst="rect">
                       <a:avLst/>
@@ -10656,6 +10786,11 @@
     </w:p>
     <w:p>
       <w:pPr>
+        <w:pStyle w:val="Figura"/>
+      </w:pPr>
+    </w:p>
+    <w:p>
+      <w:pPr>
         <w:spacing w:after="0" w:line="240" w:lineRule="auto"/>
         <w:ind w:firstLine="0"/>
         <w:jc w:val="left"/>
@@ -10687,10 +10822,10 @@
           <w:noProof/>
         </w:rPr>
         <w:drawing>
-          <wp:inline distT="0" distB="0" distL="0" distR="0" wp14:anchorId="263BD27F" wp14:editId="1F873ABB">
-            <wp:extent cx="7191376" cy="3853610"/>
+          <wp:inline distT="0" distB="0" distL="0" distR="0" wp14:anchorId="2CBF5123" wp14:editId="1968BF9E">
+            <wp:extent cx="5760085" cy="2521585"/>
             <wp:effectExtent l="0" t="0" r="0" b="0"/>
-            <wp:docPr id="2" name="Imagem 2"/>
+            <wp:docPr id="12" name="Imagem 12"/>
             <wp:cNvGraphicFramePr>
               <a:graphicFrameLocks xmlns:a="http://schemas.openxmlformats.org/drawingml/2006/main" noChangeAspect="1"/>
             </wp:cNvGraphicFramePr>
@@ -10698,17 +10833,11 @@
               <a:graphicData uri="http://schemas.openxmlformats.org/drawingml/2006/picture">
                 <pic:pic xmlns:pic="http://schemas.openxmlformats.org/drawingml/2006/picture">
                   <pic:nvPicPr>
-                    <pic:cNvPr id="0" name="Imagem 2"/>
+                    <pic:cNvPr id="1" name=""/>
                     <pic:cNvPicPr/>
                   </pic:nvPicPr>
                   <pic:blipFill>
-                    <a:blip r:embed="rId18">
-                      <a:extLst>
-                        <a:ext uri="{28A0092B-C50C-407E-A947-70E740481C1C}">
-                          <a14:useLocalDpi xmlns:a14="http://schemas.microsoft.com/office/drawing/2010/main" val="0"/>
-                        </a:ext>
-                      </a:extLst>
-                    </a:blip>
+                    <a:blip r:embed="rId18"/>
                     <a:stretch>
                       <a:fillRect/>
                     </a:stretch>
@@ -10716,7 +10845,7 @@
                   <pic:spPr>
                     <a:xfrm>
                       <a:off x="0" y="0"/>
-                      <a:ext cx="7191376" cy="3853610"/>
+                      <a:ext cx="5760085" cy="2521585"/>
                     </a:xfrm>
                     <a:prstGeom prst="rect">
                       <a:avLst/>
@@ -10985,11 +11114,21 @@
     <w:r>
       <w:t xml:space="preserve"> de </w:t>
     </w:r>
-    <w:fldSimple w:instr="NUMPAGES   \* MERGEFORMAT">
-      <w:r>
-        <w:t>15</w:t>
-      </w:r>
-    </w:fldSimple>
+    <w:r>
+      <w:fldChar w:fldCharType="begin"/>
+    </w:r>
+    <w:r>
+      <w:instrText>NUMPAGES   \* MERGEFORMAT</w:instrText>
+    </w:r>
+    <w:r>
+      <w:fldChar w:fldCharType="separate"/>
+    </w:r>
+    <w:r>
+      <w:t>15</w:t>
+    </w:r>
+    <w:r>
+      <w:fldChar w:fldCharType="end"/>
+    </w:r>
     <w:r>
       <w:t xml:space="preserve"> </w:t>
     </w:r>
@@ -11096,11 +11235,21 @@
     <w:r>
       <w:t xml:space="preserve"> de </w:t>
     </w:r>
-    <w:fldSimple w:instr="NUMPAGES   \* MERGEFORMAT">
-      <w:r>
-        <w:t>15</w:t>
-      </w:r>
-    </w:fldSimple>
+    <w:r>
+      <w:fldChar w:fldCharType="begin"/>
+    </w:r>
+    <w:r>
+      <w:instrText>NUMPAGES   \* MERGEFORMAT</w:instrText>
+    </w:r>
+    <w:r>
+      <w:fldChar w:fldCharType="separate"/>
+    </w:r>
+    <w:r>
+      <w:t>15</w:t>
+    </w:r>
+    <w:r>
+      <w:fldChar w:fldCharType="end"/>
+    </w:r>
     <w:r>
       <w:t xml:space="preserve"> </w:t>
     </w:r>
@@ -11201,11 +11350,21 @@
     <w:r>
       <w:t xml:space="preserve"> de </w:t>
     </w:r>
-    <w:fldSimple w:instr=" NUMPAGES   \* MERGEFORMAT ">
-      <w:r>
-        <w:t>15</w:t>
-      </w:r>
-    </w:fldSimple>
+    <w:r>
+      <w:fldChar w:fldCharType="begin"/>
+    </w:r>
+    <w:r>
+      <w:instrText xml:space="preserve"> NUMPAGES   \* MERGEFORMAT </w:instrText>
+    </w:r>
+    <w:r>
+      <w:fldChar w:fldCharType="separate"/>
+    </w:r>
+    <w:r>
+      <w:t>15</w:t>
+    </w:r>
+    <w:r>
+      <w:fldChar w:fldCharType="end"/>
+    </w:r>
     <w:r>
       <w:t xml:space="preserve"> </w:t>
     </w:r>
@@ -12747,6 +12906,7 @@
   <w:style w:type="character" w:default="1" w:styleId="Fontepargpadro">
     <w:name w:val="Default Paragraph Font"/>
     <w:uiPriority w:val="1"/>
+    <w:semiHidden/>
     <w:unhideWhenUsed/>
   </w:style>
   <w:style w:type="table" w:default="1" w:styleId="Tabelanormal">
@@ -14328,16 +14488,6 @@
 </file>
 
 <file path=customXml/item2.xml><?xml version="1.0" encoding="utf-8"?>
-<p:properties xmlns:p="http://schemas.microsoft.com/office/2006/metadata/properties" xmlns:xsi="http://www.w3.org/2001/XMLSchema-instance" xmlns:pc="http://schemas.microsoft.com/office/infopath/2007/PartnerControls">
-  <documentManagement/>
-</p:properties>
-</file>
-
-<file path=customXml/item3.xml><?xml version="1.0" encoding="utf-8"?>
-<b:Sources xmlns:b="http://schemas.openxmlformats.org/officeDocument/2006/bibliography" xmlns="http://schemas.openxmlformats.org/officeDocument/2006/bibliography" SelectedStyle="\APASixthEditionOfficeOnline.xsl" StyleName="APA" Version="6"/>
-</file>
-
-<file path=customXml/item4.xml><?xml version="1.0" encoding="utf-8"?>
 <ct:contentTypeSchema xmlns:ct="http://schemas.microsoft.com/office/2006/metadata/contentType" xmlns:ma="http://schemas.microsoft.com/office/2006/metadata/properties/metaAttributes" ct:_="" ma:_="" ma:contentTypeName="Documento" ma:contentTypeID="0x01010050BD0005AFC9664893A9CC4424F40713" ma:contentTypeVersion="6" ma:contentTypeDescription="Crie um novo documento." ma:contentTypeScope="" ma:versionID="b82b6c43a85536759ed28accb4076f84">
   <xsd:schema xmlns:xsd="http://www.w3.org/2001/XMLSchema" xmlns:xs="http://www.w3.org/2001/XMLSchema" xmlns:p="http://schemas.microsoft.com/office/2006/metadata/properties" xmlns:ns2="c1da97ad-02fe-4b5a-8bbb-dedcb0dc29e4" targetNamespace="http://schemas.microsoft.com/office/2006/metadata/properties" ma:root="true" ma:fieldsID="a3ac19abf0ae17f101e2199a3689e749" ns2:_="">
     <xsd:import namespace="c1da97ad-02fe-4b5a-8bbb-dedcb0dc29e4"/>
@@ -14495,6 +14645,16 @@
 </ct:contentTypeSchema>
 </file>
 
+<file path=customXml/item3.xml><?xml version="1.0" encoding="utf-8"?>
+<b:Sources xmlns:b="http://schemas.openxmlformats.org/officeDocument/2006/bibliography" xmlns="http://schemas.openxmlformats.org/officeDocument/2006/bibliography" SelectedStyle="\APASixthEditionOfficeOnline.xsl" StyleName="APA" Version="6"/>
+</file>
+
+<file path=customXml/item4.xml><?xml version="1.0" encoding="utf-8"?>
+<p:properties xmlns:p="http://schemas.microsoft.com/office/2006/metadata/properties" xmlns:xsi="http://www.w3.org/2001/XMLSchema-instance" xmlns:pc="http://schemas.microsoft.com/office/infopath/2007/PartnerControls">
+  <documentManagement/>
+</p:properties>
+</file>
+
 <file path=customXml/itemProps1.xml><?xml version="1.0" encoding="utf-8"?>
 <ds:datastoreItem xmlns:ds="http://schemas.openxmlformats.org/officeDocument/2006/customXml" ds:itemID="{5455A141-04C2-46A5-8540-AD6A00426158}">
   <ds:schemaRefs>
@@ -14504,23 +14664,6 @@
 </file>
 
 <file path=customXml/itemProps2.xml><?xml version="1.0" encoding="utf-8"?>
-<ds:datastoreItem xmlns:ds="http://schemas.openxmlformats.org/officeDocument/2006/customXml" ds:itemID="{D29F964C-18B9-4A45-94DD-EC123EBD1EA3}">
-  <ds:schemaRefs>
-    <ds:schemaRef ds:uri="http://schemas.microsoft.com/office/2006/metadata/properties"/>
-    <ds:schemaRef ds:uri="http://schemas.microsoft.com/office/infopath/2007/PartnerControls"/>
-  </ds:schemaRefs>
-</ds:datastoreItem>
-</file>
-
-<file path=customXml/itemProps3.xml><?xml version="1.0" encoding="utf-8"?>
-<ds:datastoreItem xmlns:ds="http://schemas.openxmlformats.org/officeDocument/2006/customXml" ds:itemID="{1D8FCC3F-5A3A-4A49-9E24-31FA32B262F8}">
-  <ds:schemaRefs>
-    <ds:schemaRef ds:uri="http://schemas.openxmlformats.org/officeDocument/2006/bibliography"/>
-  </ds:schemaRefs>
-</ds:datastoreItem>
-</file>
-
-<file path=customXml/itemProps4.xml><?xml version="1.0" encoding="utf-8"?>
 <ds:datastoreItem xmlns:ds="http://schemas.openxmlformats.org/officeDocument/2006/customXml" ds:itemID="{0CDE97BE-0ECB-4180-82C2-875C930645B6}">
   <ds:schemaRefs>
     <ds:schemaRef ds:uri="http://schemas.microsoft.com/office/2006/metadata/contentType"/>
@@ -14536,4 +14679,21 @@
     <ds:schemaRef ds:uri="http://schemas.microsoft.com/internal/obd"/>
   </ds:schemaRefs>
 </ds:datastoreItem>
+</file>
+
+<file path=customXml/itemProps3.xml><?xml version="1.0" encoding="utf-8"?>
+<ds:datastoreItem xmlns:ds="http://schemas.openxmlformats.org/officeDocument/2006/customXml" ds:itemID="{1D8FCC3F-5A3A-4A49-9E24-31FA32B262F8}">
+  <ds:schemaRefs>
+    <ds:schemaRef ds:uri="http://schemas.openxmlformats.org/officeDocument/2006/bibliography"/>
+  </ds:schemaRefs>
+</ds:datastoreItem>
+</file>
+
+<file path=customXml/itemProps4.xml><?xml version="1.0" encoding="utf-8"?>
+<ds:datastoreItem xmlns:ds="http://schemas.openxmlformats.org/officeDocument/2006/customXml" ds:itemID="{D29F964C-18B9-4A45-94DD-EC123EBD1EA3}">
+  <ds:schemaRefs>
+    <ds:schemaRef ds:uri="http://schemas.microsoft.com/office/2006/metadata/properties"/>
+    <ds:schemaRef ds:uri="http://schemas.microsoft.com/office/infopath/2007/PartnerControls"/>
+  </ds:schemaRefs>
+</ds:datastoreItem>
 </file>
</xml_diff>

<commit_message>
Atualização do arquivo word
Alterado os prints e nomes das tabelas da documentação.
</commit_message>
<xml_diff>
--- a/Pasta DB/PRIMEIRA ENTREGA CHALLENGE DB.docx
+++ b/Pasta DB/PRIMEIRA ENTREGA CHALLENGE DB.docx
@@ -183,7 +183,7 @@
               </wp:anchor>
             </w:drawing>
           </mc:Choice>
-          <mc:Fallback xmlns:pic="http://schemas.openxmlformats.org/drawingml/2006/picture" xmlns:a14="http://schemas.microsoft.com/office/drawing/2010/main" xmlns:a="http://schemas.openxmlformats.org/drawingml/2006/main">
+          <mc:Fallback xmlns:a="http://schemas.openxmlformats.org/drawingml/2006/main" xmlns:a14="http://schemas.microsoft.com/office/drawing/2010/main" xmlns:pic="http://schemas.openxmlformats.org/drawingml/2006/picture">
             <w:pict w14:anchorId="15B44DE6">
               <v:shape id="Freeform 9" style="position:absolute;margin-left:-2.25pt;margin-top:-6.75pt;width:24.6pt;height:936.75pt;z-index:251659264;visibility:visible;mso-wrap-style:square;mso-width-percent:0;mso-height-percent:0;mso-wrap-distance-left:9pt;mso-wrap-distance-top:0;mso-wrap-distance-right:9pt;mso-wrap-distance-bottom:0;mso-position-horizontal:absolute;mso-position-horizontal-relative:page;mso-position-vertical:absolute;mso-position-vertical-relative:page;mso-width-percent:0;mso-height-percent:0;mso-width-relative:page;mso-height-relative:page;v-text-anchor:top" coordsize="492,16784" o:spid="_x0000_s1026" fillcolor="#f06" stroked="f" path="m492,12r-14,l478,,,,,16757r478,l478,16783r14,l492,12e" o:gfxdata="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" w14:anchorId="37A98A4A">
                 <v:path arrowok="t" o:connecttype="custom" o:connectlocs="312420,8506;303530,8506;303530,0;0,0;0,11877587;303530,11877587;303530,11896016;312420,11896016;312420,8506" o:connectangles="0,0,0,0,0,0,0,0,0"/>
@@ -358,7 +358,7 @@
               </wp:anchor>
             </w:drawing>
           </mc:Choice>
-          <mc:Fallback xmlns:pic="http://schemas.openxmlformats.org/drawingml/2006/picture" xmlns:a14="http://schemas.microsoft.com/office/drawing/2010/main" xmlns:a="http://schemas.openxmlformats.org/drawingml/2006/main">
+          <mc:Fallback xmlns:a="http://schemas.openxmlformats.org/drawingml/2006/main" xmlns:a14="http://schemas.microsoft.com/office/drawing/2010/main" xmlns:pic="http://schemas.openxmlformats.org/drawingml/2006/picture">
             <w:pict w14:anchorId="3751ED6D">
               <v:shape id="Freeform 8" style="position:absolute;margin-left:567.75pt;margin-top:-.75pt;width:25.6pt;height:931.25pt;z-index:251660288;visibility:visible;mso-wrap-style:square;mso-width-percent:0;mso-height-percent:0;mso-wrap-distance-left:9pt;mso-wrap-distance-top:0;mso-wrap-distance-right:9pt;mso-wrap-distance-bottom:0;mso-position-horizontal:absolute;mso-position-horizontal-relative:page;mso-position-vertical:absolute;mso-position-vertical-relative:page;mso-width-percent:0;mso-height-percent:0;mso-width-relative:page;mso-height-relative:page;v-text-anchor:top" coordsize="512,16786" o:spid="_x0000_s1026" fillcolor="#f06" stroked="f" path="m512,12r-34,l478,,,,,16764r478,l478,16786r34,l512,12e" o:gfxdata="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" w14:anchorId="7C1E30EF">
                 <v:path arrowok="t" o:connecttype="custom" o:connectlocs="325120,8455;303530,8455;303530,0;0,0;0,11811375;303530,11811375;303530,11826875;325120,11826875;325120,8455" o:connectangles="0,0,0,0,0,0,0,0,0"/>
@@ -777,7 +777,7 @@
               </wp:anchor>
             </w:drawing>
           </mc:Choice>
-          <mc:Fallback xmlns:pic="http://schemas.openxmlformats.org/drawingml/2006/picture" xmlns:a14="http://schemas.microsoft.com/office/drawing/2010/main" xmlns:a="http://schemas.openxmlformats.org/drawingml/2006/main">
+          <mc:Fallback xmlns:a="http://schemas.openxmlformats.org/drawingml/2006/main" xmlns:a14="http://schemas.microsoft.com/office/drawing/2010/main" xmlns:pic="http://schemas.openxmlformats.org/drawingml/2006/picture">
             <w:pict w14:anchorId="1EE7222C">
               <v:shape id="Freeform 8" style="position:absolute;margin-left:568pt;margin-top:-88pt;width:25.6pt;height:931.25pt;z-index:251664384;visibility:visible;mso-wrap-style:square;mso-width-percent:0;mso-height-percent:0;mso-wrap-distance-left:9pt;mso-wrap-distance-top:0;mso-wrap-distance-right:9pt;mso-wrap-distance-bottom:0;mso-position-horizontal:absolute;mso-position-horizontal-relative:page;mso-position-vertical:absolute;mso-position-vertical-relative:page;mso-width-percent:0;mso-height-percent:0;mso-width-relative:page;mso-height-relative:page;v-text-anchor:top" coordsize="512,16786" o:spid="_x0000_s1026" fillcolor="#f06" stroked="f" path="m512,12r-34,l478,,,,,16764r478,l478,16786r34,l512,12e" o:gfxdata="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" w14:anchorId="63EACDBD">
                 <v:path arrowok="t" o:connecttype="custom" o:connectlocs="325120,8455;303530,8455;303530,0;0,0;0,11811375;303530,11811375;303530,11826875;325120,11826875;325120,8455" o:connectangles="0,0,0,0,0,0,0,0,0"/>
@@ -951,7 +951,7 @@
               </wp:anchor>
             </w:drawing>
           </mc:Choice>
-          <mc:Fallback xmlns:pic="http://schemas.openxmlformats.org/drawingml/2006/picture" xmlns:a14="http://schemas.microsoft.com/office/drawing/2010/main" xmlns:a="http://schemas.openxmlformats.org/drawingml/2006/main">
+          <mc:Fallback xmlns:a="http://schemas.openxmlformats.org/drawingml/2006/main" xmlns:a14="http://schemas.microsoft.com/office/drawing/2010/main" xmlns:pic="http://schemas.openxmlformats.org/drawingml/2006/picture">
             <w:pict w14:anchorId="0C19148C">
               <v:shape id="Freeform 8" style="position:absolute;margin-left:.4pt;margin-top:.4pt;width:25.6pt;height:931.25pt;z-index:251662336;visibility:visible;mso-wrap-style:square;mso-width-percent:0;mso-height-percent:0;mso-wrap-distance-left:9pt;mso-wrap-distance-top:0;mso-wrap-distance-right:9pt;mso-wrap-distance-bottom:0;mso-position-horizontal:absolute;mso-position-horizontal-relative:page;mso-position-vertical:absolute;mso-position-vertical-relative:page;mso-width-percent:0;mso-height-percent:0;mso-width-relative:page;mso-height-relative:page;v-text-anchor:top" coordsize="512,16786" o:spid="_x0000_s1026" fillcolor="#f06" stroked="f" path="m512,12r-34,l478,,,,,16764r478,l478,16786r34,l512,12e" o:gfxdata="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" w14:anchorId="5AEBC8C0">
                 <v:path arrowok="t" o:connecttype="custom" o:connectlocs="325120,8455;303530,8455;303530,0;0,0;0,11811375;303530,11811375;303530,11826875;325120,11826875;325120,8455" o:connectangles="0,0,0,0,0,0,0,0,0"/>
@@ -2696,7 +2696,7 @@
           <w:szCs w:val="24"/>
           <w:shd w:val="clear" w:color="auto" w:fill="FFFFFF"/>
         </w:rPr>
-        <w:t xml:space="preserve"> controlar o registro dos estabelecimentos no nosso aplicativo (T_POA_ESTABELECIMENTO),</w:t>
+        <w:t xml:space="preserve"> controlar o registro dos estabelecimentos no nosso aplicativo (T_</w:t>
       </w:r>
       <w:r>
         <w:rPr>
@@ -2708,7 +2708,79 @@
           <w:szCs w:val="24"/>
           <w:shd w:val="clear" w:color="auto" w:fill="FFFFFF"/>
         </w:rPr>
-        <w:t xml:space="preserve"> que estará ligada a T_POA_ITEM_CARDAPIO, que recebe a chave primária de T_POA_ESTABELECIMENTO como chave estrangeira. Fizemos essa lógica para que cada item do cardápio tenha a referência direta ao estabelecimento de qual ele pertence, não fizemos com a chave estrangeira no estabelecimento, para evitar que seja um atributo que receba um array de objetos de items do cardápio, melhorando assim a performance e rapidez do sistema.</w:t>
+        <w:t>CPP</w:t>
+      </w:r>
+      <w:r>
+        <w:rPr>
+          <w:rStyle w:val="Forte"/>
+          <w:rFonts w:cs="Arial"/>
+          <w:caps w:val="0"/>
+          <w:noProof/>
+          <w:color w:val="262626"/>
+          <w:szCs w:val="24"/>
+          <w:shd w:val="clear" w:color="auto" w:fill="FFFFFF"/>
+        </w:rPr>
+        <w:t>_ESTABELECIMENTO),</w:t>
+      </w:r>
+      <w:r>
+        <w:rPr>
+          <w:rStyle w:val="Forte"/>
+          <w:rFonts w:cs="Arial"/>
+          <w:caps w:val="0"/>
+          <w:noProof/>
+          <w:color w:val="262626"/>
+          <w:szCs w:val="24"/>
+          <w:shd w:val="clear" w:color="auto" w:fill="FFFFFF"/>
+        </w:rPr>
+        <w:t xml:space="preserve"> que estará ligada a T_</w:t>
+      </w:r>
+      <w:r>
+        <w:rPr>
+          <w:rStyle w:val="Forte"/>
+          <w:rFonts w:cs="Arial"/>
+          <w:caps w:val="0"/>
+          <w:noProof/>
+          <w:color w:val="262626"/>
+          <w:szCs w:val="24"/>
+          <w:shd w:val="clear" w:color="auto" w:fill="FFFFFF"/>
+        </w:rPr>
+        <w:t>CPP</w:t>
+      </w:r>
+      <w:r>
+        <w:rPr>
+          <w:rStyle w:val="Forte"/>
+          <w:rFonts w:cs="Arial"/>
+          <w:caps w:val="0"/>
+          <w:noProof/>
+          <w:color w:val="262626"/>
+          <w:szCs w:val="24"/>
+          <w:shd w:val="clear" w:color="auto" w:fill="FFFFFF"/>
+        </w:rPr>
+        <w:t>_ITEM_CARDAPIO, que recebe a chave primária de T_</w:t>
+      </w:r>
+      <w:r>
+        <w:rPr>
+          <w:rStyle w:val="Forte"/>
+          <w:rFonts w:cs="Arial"/>
+          <w:caps w:val="0"/>
+          <w:noProof/>
+          <w:color w:val="262626"/>
+          <w:szCs w:val="24"/>
+          <w:shd w:val="clear" w:color="auto" w:fill="FFFFFF"/>
+        </w:rPr>
+        <w:t>CPP</w:t>
+      </w:r>
+      <w:r>
+        <w:rPr>
+          <w:rStyle w:val="Forte"/>
+          <w:rFonts w:cs="Arial"/>
+          <w:caps w:val="0"/>
+          <w:noProof/>
+          <w:color w:val="262626"/>
+          <w:szCs w:val="24"/>
+          <w:shd w:val="clear" w:color="auto" w:fill="FFFFFF"/>
+        </w:rPr>
+        <w:t>_ESTABELECIMENTO como chave estrangeira. Fizemos essa lógica para que cada item do cardápio tenha a referência direta ao estabelecimento de qual ele pertence, não fizemos com a chave estrangeira no estabelecimento, para evitar que seja um atributo que receba um array de objetos de items do cardápio, melhorando assim a performance e rapidez do sistema.</w:t>
       </w:r>
     </w:p>
     <w:p>
@@ -2736,7 +2808,31 @@
           <w:shd w:val="clear" w:color="auto" w:fill="FFFFFF"/>
         </w:rPr>
         <w:tab/>
-        <w:t xml:space="preserve">A terceira tabela será a T_POA_CLIENTE que servirá para registrar os clientes em nosso sistema, e todos os dados relacionados a eles que nos interessam, e </w:t>
+        <w:t>A terceira tabela será a T_</w:t>
+      </w:r>
+      <w:r>
+        <w:rPr>
+          <w:rStyle w:val="Forte"/>
+          <w:rFonts w:cs="Arial"/>
+          <w:caps w:val="0"/>
+          <w:noProof/>
+          <w:color w:val="262626"/>
+          <w:szCs w:val="24"/>
+          <w:shd w:val="clear" w:color="auto" w:fill="FFFFFF"/>
+        </w:rPr>
+        <w:t>CPP</w:t>
+      </w:r>
+      <w:r>
+        <w:rPr>
+          <w:rStyle w:val="Forte"/>
+          <w:rFonts w:cs="Arial"/>
+          <w:caps w:val="0"/>
+          <w:noProof/>
+          <w:color w:val="262626"/>
+          <w:szCs w:val="24"/>
+          <w:shd w:val="clear" w:color="auto" w:fill="FFFFFF"/>
+        </w:rPr>
+        <w:t xml:space="preserve">_CLIENTE que servirá para registrar os clientes em nosso sistema, e todos os dados relacionados a eles que nos interessam, e </w:t>
       </w:r>
       <w:r>
         <w:rPr>
@@ -2761,7 +2857,31 @@
           <w:shd w:val="clear" w:color="auto" w:fill="FFFFFF"/>
         </w:rPr>
         <w:lastRenderedPageBreak/>
-        <w:t>tabela se relacionará com T_POA_PEDIDO, que controla os pedidos feitos pelos clientes, e armazena os atributos do pedido.</w:t>
+        <w:t>tabela se relacionará com T_</w:t>
+      </w:r>
+      <w:r>
+        <w:rPr>
+          <w:rStyle w:val="Forte"/>
+          <w:rFonts w:cs="Arial"/>
+          <w:caps w:val="0"/>
+          <w:noProof/>
+          <w:color w:val="262626"/>
+          <w:szCs w:val="24"/>
+          <w:shd w:val="clear" w:color="auto" w:fill="FFFFFF"/>
+        </w:rPr>
+        <w:t>CPP</w:t>
+      </w:r>
+      <w:r>
+        <w:rPr>
+          <w:rStyle w:val="Forte"/>
+          <w:rFonts w:cs="Arial"/>
+          <w:caps w:val="0"/>
+          <w:noProof/>
+          <w:color w:val="262626"/>
+          <w:szCs w:val="24"/>
+          <w:shd w:val="clear" w:color="auto" w:fill="FFFFFF"/>
+        </w:rPr>
+        <w:t>_PEDIDO, que controla os pedidos feitos pelos clientes, e armazena os atributos do pedido.</w:t>
       </w:r>
     </w:p>
     <w:p>
@@ -2789,7 +2909,103 @@
           <w:shd w:val="clear" w:color="auto" w:fill="FFFFFF"/>
         </w:rPr>
         <w:tab/>
-        <w:t>A 5 tabela é a T_POA_PEDIDO_ITEM_CARDAPIO, que é uma tabela associativa entre T_POA_PEDIDO e T_POA_ITEM_CARDAPIO, essa associativa recebeu o nome padrão da junção das 2 tabelas das quais recebe as chaves estrangeiras, e só contêm de atributo uma chave primária. Serve apenas para organizar os registros de quais items do cardápio pertencem a qual pedido.</w:t>
+        <w:t>A 5</w:t>
+      </w:r>
+      <w:r>
+        <w:rPr>
+          <w:rStyle w:val="Forte"/>
+          <w:rFonts w:cs="Arial"/>
+          <w:caps w:val="0"/>
+          <w:noProof/>
+          <w:color w:val="262626"/>
+          <w:szCs w:val="24"/>
+          <w:shd w:val="clear" w:color="auto" w:fill="FFFFFF"/>
+        </w:rPr>
+        <w:t>ª</w:t>
+      </w:r>
+      <w:r>
+        <w:rPr>
+          <w:rStyle w:val="Forte"/>
+          <w:rFonts w:cs="Arial"/>
+          <w:caps w:val="0"/>
+          <w:noProof/>
+          <w:color w:val="262626"/>
+          <w:szCs w:val="24"/>
+          <w:shd w:val="clear" w:color="auto" w:fill="FFFFFF"/>
+        </w:rPr>
+        <w:t xml:space="preserve"> tabela é a T_</w:t>
+      </w:r>
+      <w:r>
+        <w:rPr>
+          <w:rStyle w:val="Forte"/>
+          <w:rFonts w:cs="Arial"/>
+          <w:caps w:val="0"/>
+          <w:noProof/>
+          <w:color w:val="262626"/>
+          <w:szCs w:val="24"/>
+          <w:shd w:val="clear" w:color="auto" w:fill="FFFFFF"/>
+        </w:rPr>
+        <w:t>CPP</w:t>
+      </w:r>
+      <w:r>
+        <w:rPr>
+          <w:rStyle w:val="Forte"/>
+          <w:rFonts w:cs="Arial"/>
+          <w:caps w:val="0"/>
+          <w:noProof/>
+          <w:color w:val="262626"/>
+          <w:szCs w:val="24"/>
+          <w:shd w:val="clear" w:color="auto" w:fill="FFFFFF"/>
+        </w:rPr>
+        <w:t>_PEDIDO_ITEM_CARDAPIO, que é uma tabela associativa entre T_</w:t>
+      </w:r>
+      <w:r>
+        <w:rPr>
+          <w:rStyle w:val="Forte"/>
+          <w:rFonts w:cs="Arial"/>
+          <w:caps w:val="0"/>
+          <w:noProof/>
+          <w:color w:val="262626"/>
+          <w:szCs w:val="24"/>
+          <w:shd w:val="clear" w:color="auto" w:fill="FFFFFF"/>
+        </w:rPr>
+        <w:t>CPP</w:t>
+      </w:r>
+      <w:r>
+        <w:rPr>
+          <w:rStyle w:val="Forte"/>
+          <w:rFonts w:cs="Arial"/>
+          <w:caps w:val="0"/>
+          <w:noProof/>
+          <w:color w:val="262626"/>
+          <w:szCs w:val="24"/>
+          <w:shd w:val="clear" w:color="auto" w:fill="FFFFFF"/>
+        </w:rPr>
+        <w:t>_PEDIDO e T_</w:t>
+      </w:r>
+      <w:r>
+        <w:rPr>
+          <w:rStyle w:val="Forte"/>
+          <w:rFonts w:cs="Arial"/>
+          <w:caps w:val="0"/>
+          <w:noProof/>
+          <w:color w:val="262626"/>
+          <w:szCs w:val="24"/>
+          <w:shd w:val="clear" w:color="auto" w:fill="FFFFFF"/>
+        </w:rPr>
+        <w:t>CPP</w:t>
+      </w:r>
+      <w:r>
+        <w:rPr>
+          <w:rStyle w:val="Forte"/>
+          <w:rFonts w:cs="Arial"/>
+          <w:caps w:val="0"/>
+          <w:noProof/>
+          <w:color w:val="262626"/>
+          <w:szCs w:val="24"/>
+          <w:shd w:val="clear" w:color="auto" w:fill="FFFFFF"/>
+        </w:rPr>
+        <w:t>_ITEM_CARDAPIO, essa associativa recebeu o nome padrão da junção das 2 tabelas das quais recebe as chaves estrangeiras, e só contêm de atributo uma chave primária. Serve apenas para organizar os registros de quais items do cardápio pertencem a qual pedido.</w:t>
       </w:r>
     </w:p>
     <w:p>
@@ -2817,7 +3033,118 @@
           <w:shd w:val="clear" w:color="auto" w:fill="FFFFFF"/>
         </w:rPr>
         <w:tab/>
-        <w:t>A última tabela é um ENUM que serve como atributo do T_POA_ITEM_CARDAPIO, e serve para falar de qual categoria o item do cardápio é. O nome do ENUM é: Categoria.</w:t>
+        <w:t xml:space="preserve">A última tabela é </w:t>
+      </w:r>
+      <w:r>
+        <w:rPr>
+          <w:rStyle w:val="Forte"/>
+          <w:rFonts w:cs="Arial"/>
+          <w:caps w:val="0"/>
+          <w:noProof/>
+          <w:color w:val="262626"/>
+          <w:szCs w:val="24"/>
+          <w:shd w:val="clear" w:color="auto" w:fill="FFFFFF"/>
+        </w:rPr>
+        <w:t xml:space="preserve">a </w:t>
+      </w:r>
+      <w:r>
+        <w:rPr>
+          <w:rStyle w:val="Forte"/>
+          <w:rFonts w:cs="Arial"/>
+          <w:caps w:val="0"/>
+          <w:noProof/>
+          <w:color w:val="262626"/>
+          <w:szCs w:val="24"/>
+          <w:shd w:val="clear" w:color="auto" w:fill="FFFFFF"/>
+        </w:rPr>
+        <w:t>T_</w:t>
+      </w:r>
+      <w:r>
+        <w:rPr>
+          <w:rStyle w:val="Forte"/>
+          <w:rFonts w:cs="Arial"/>
+          <w:caps w:val="0"/>
+          <w:noProof/>
+          <w:color w:val="262626"/>
+          <w:szCs w:val="24"/>
+          <w:shd w:val="clear" w:color="auto" w:fill="FFFFFF"/>
+        </w:rPr>
+        <w:t>CPP</w:t>
+      </w:r>
+      <w:r>
+        <w:rPr>
+          <w:rStyle w:val="Forte"/>
+          <w:rFonts w:cs="Arial"/>
+          <w:caps w:val="0"/>
+          <w:noProof/>
+          <w:color w:val="262626"/>
+          <w:szCs w:val="24"/>
+          <w:shd w:val="clear" w:color="auto" w:fill="FFFFFF"/>
+        </w:rPr>
+        <w:t>_</w:t>
+      </w:r>
+      <w:r>
+        <w:rPr>
+          <w:rStyle w:val="Forte"/>
+          <w:rFonts w:cs="Arial"/>
+          <w:caps w:val="0"/>
+          <w:noProof/>
+          <w:color w:val="262626"/>
+          <w:szCs w:val="24"/>
+          <w:shd w:val="clear" w:color="auto" w:fill="FFFFFF"/>
+        </w:rPr>
+        <w:t>AVALIACAO</w:t>
+      </w:r>
+      <w:r>
+        <w:rPr>
+          <w:rStyle w:val="Forte"/>
+          <w:rFonts w:cs="Arial"/>
+          <w:caps w:val="0"/>
+          <w:noProof/>
+          <w:color w:val="262626"/>
+          <w:szCs w:val="24"/>
+          <w:shd w:val="clear" w:color="auto" w:fill="FFFFFF"/>
+        </w:rPr>
+        <w:t xml:space="preserve">, e serve para </w:t>
+      </w:r>
+      <w:r>
+        <w:rPr>
+          <w:rStyle w:val="Forte"/>
+          <w:rFonts w:cs="Arial"/>
+          <w:caps w:val="0"/>
+          <w:noProof/>
+          <w:color w:val="262626"/>
+          <w:szCs w:val="24"/>
+          <w:shd w:val="clear" w:color="auto" w:fill="FFFFFF"/>
+        </w:rPr>
+        <w:t>armazenar as avaliações dos clientes, conseguinte estará ligada com a tabela T_CPP_CLIENTE.</w:t>
+      </w:r>
+    </w:p>
+    <w:p>
+      <w:pPr>
+        <w:pStyle w:val="Ttulo-Sumrios"/>
+        <w:jc w:val="both"/>
+        <w:rPr>
+          <w:rStyle w:val="Forte"/>
+          <w:rFonts w:cs="Arial"/>
+          <w:caps w:val="0"/>
+          <w:noProof/>
+          <w:color w:val="262626"/>
+          <w:szCs w:val="24"/>
+          <w:shd w:val="clear" w:color="auto" w:fill="FFFFFF"/>
+        </w:rPr>
+      </w:pPr>
+      <w:r>
+        <w:rPr>
+          <w:rStyle w:val="Forte"/>
+          <w:rFonts w:cs="Arial"/>
+          <w:caps w:val="0"/>
+          <w:noProof/>
+          <w:color w:val="262626"/>
+          <w:szCs w:val="24"/>
+          <w:shd w:val="clear" w:color="auto" w:fill="FFFFFF"/>
+        </w:rPr>
+        <w:t>O nome CPP é referente a Cardápio Poágilers.</w:t>
       </w:r>
     </w:p>
     <w:p>
@@ -3001,7 +3328,27 @@
                 <w:szCs w:val="20"/>
                 <w:lang w:eastAsia="pt-BR"/>
               </w:rPr>
-              <w:t>T_POA_ESTABELECIMENTO</w:t>
+              <w:t>T_</w:t>
+            </w:r>
+            <w:r>
+              <w:rPr>
+                <w:rFonts w:ascii="Courier New" w:eastAsia="Times New Roman" w:hAnsi="Courier New" w:cs="Courier New"/>
+                <w:color w:val="000000" w:themeColor="text1"/>
+                <w:sz w:val="20"/>
+                <w:szCs w:val="20"/>
+                <w:lang w:eastAsia="pt-BR"/>
+              </w:rPr>
+              <w:t>CPP</w:t>
+            </w:r>
+            <w:r>
+              <w:rPr>
+                <w:rFonts w:ascii="Courier New" w:eastAsia="Times New Roman" w:hAnsi="Courier New" w:cs="Courier New"/>
+                <w:color w:val="000000" w:themeColor="text1"/>
+                <w:sz w:val="20"/>
+                <w:szCs w:val="20"/>
+                <w:lang w:eastAsia="pt-BR"/>
+              </w:rPr>
+              <w:t>_ESTABELECIMENTO</w:t>
             </w:r>
           </w:p>
         </w:tc>
@@ -3128,7 +3475,27 @@
                 <w:szCs w:val="20"/>
                 <w:lang w:eastAsia="pt-BR"/>
               </w:rPr>
-              <w:t>T_POA_ITEM_CARDAPIO.</w:t>
+              <w:t>T_</w:t>
+            </w:r>
+            <w:r>
+              <w:rPr>
+                <w:rFonts w:eastAsia="Times New Roman" w:cs="Arial"/>
+                <w:color w:val="000000" w:themeColor="text1"/>
+                <w:sz w:val="20"/>
+                <w:szCs w:val="20"/>
+                <w:lang w:eastAsia="pt-BR"/>
+              </w:rPr>
+              <w:t>CPP</w:t>
+            </w:r>
+            <w:r>
+              <w:rPr>
+                <w:rFonts w:eastAsia="Times New Roman" w:cs="Arial"/>
+                <w:color w:val="000000" w:themeColor="text1"/>
+                <w:sz w:val="20"/>
+                <w:szCs w:val="20"/>
+                <w:lang w:eastAsia="pt-BR"/>
+              </w:rPr>
+              <w:t>_ITEM_CARDAPIO.</w:t>
             </w:r>
           </w:p>
         </w:tc>
@@ -4111,7 +4478,27 @@
                 <w:szCs w:val="20"/>
                 <w:lang w:eastAsia="pt-BR"/>
               </w:rPr>
-              <w:t>T_POA_ITEM_CARDAPIO</w:t>
+              <w:t>T_</w:t>
+            </w:r>
+            <w:r>
+              <w:rPr>
+                <w:rFonts w:ascii="Courier New" w:eastAsia="Times New Roman" w:hAnsi="Courier New" w:cs="Courier New"/>
+                <w:color w:val="000000" w:themeColor="text1"/>
+                <w:sz w:val="20"/>
+                <w:szCs w:val="20"/>
+                <w:lang w:eastAsia="pt-BR"/>
+              </w:rPr>
+              <w:t>CPP</w:t>
+            </w:r>
+            <w:r>
+              <w:rPr>
+                <w:rFonts w:ascii="Courier New" w:eastAsia="Times New Roman" w:hAnsi="Courier New" w:cs="Courier New"/>
+                <w:color w:val="000000" w:themeColor="text1"/>
+                <w:sz w:val="20"/>
+                <w:szCs w:val="20"/>
+                <w:lang w:eastAsia="pt-BR"/>
+              </w:rPr>
+              <w:t>_ITEM_CARDAPIO</w:t>
             </w:r>
           </w:p>
         </w:tc>
@@ -4223,7 +4610,15 @@
                 <w:color w:val="000000" w:themeColor="text1"/>
                 <w:lang w:eastAsia="pt-BR"/>
               </w:rPr>
-              <w:t>POA_</w:t>
+              <w:t>CPP</w:t>
+            </w:r>
+            <w:r>
+              <w:rPr>
+                <w:rFonts w:eastAsia="Times New Roman" w:cs="Arial"/>
+                <w:color w:val="000000" w:themeColor="text1"/>
+                <w:lang w:eastAsia="pt-BR"/>
+              </w:rPr>
+              <w:t>_</w:t>
             </w:r>
             <w:r>
               <w:rPr>
@@ -5905,7 +6300,17 @@
                 <w:szCs w:val="20"/>
                 <w:lang w:eastAsia="pt-BR"/>
               </w:rPr>
-              <w:t>T_POA</w:t>
+              <w:t>T_</w:t>
+            </w:r>
+            <w:r>
+              <w:rPr>
+                <w:rFonts w:ascii="Courier New" w:eastAsia="Times New Roman" w:hAnsi="Courier New" w:cs="Courier New"/>
+                <w:color w:val="000000" w:themeColor="text1"/>
+                <w:sz w:val="20"/>
+                <w:szCs w:val="20"/>
+                <w:lang w:eastAsia="pt-BR"/>
+              </w:rPr>
+              <w:t>CPP</w:t>
             </w:r>
             <w:r>
               <w:rPr>
@@ -6005,7 +6410,39 @@
                 <w:color w:val="000000" w:themeColor="text1"/>
                 <w:lang w:eastAsia="pt-BR"/>
               </w:rPr>
-              <w:t>Tabela associativa. Relaciona-se com a tabela T_POA_PEDIDO_ITEM_CARDAPIO e T_POA_PEDIDO</w:t>
+              <w:t>Tabela associativa. Relaciona-se com a tabela T_</w:t>
+            </w:r>
+            <w:r>
+              <w:rPr>
+                <w:rFonts w:eastAsia="Times New Roman" w:cs="Arial"/>
+                <w:color w:val="000000" w:themeColor="text1"/>
+                <w:lang w:eastAsia="pt-BR"/>
+              </w:rPr>
+              <w:t>CPP</w:t>
+            </w:r>
+            <w:r>
+              <w:rPr>
+                <w:rFonts w:eastAsia="Times New Roman" w:cs="Arial"/>
+                <w:color w:val="000000" w:themeColor="text1"/>
+                <w:lang w:eastAsia="pt-BR"/>
+              </w:rPr>
+              <w:t>_PEDIDO_ITEM_CARDAPIO e T_</w:t>
+            </w:r>
+            <w:r>
+              <w:rPr>
+                <w:rFonts w:eastAsia="Times New Roman" w:cs="Arial"/>
+                <w:color w:val="000000" w:themeColor="text1"/>
+                <w:lang w:eastAsia="pt-BR"/>
+              </w:rPr>
+              <w:t>CPP</w:t>
+            </w:r>
+            <w:r>
+              <w:rPr>
+                <w:rFonts w:eastAsia="Times New Roman" w:cs="Arial"/>
+                <w:color w:val="000000" w:themeColor="text1"/>
+                <w:lang w:eastAsia="pt-BR"/>
+              </w:rPr>
+              <w:t>_PEDIDO</w:t>
             </w:r>
           </w:p>
         </w:tc>
@@ -6529,7 +6966,27 @@
                 <w:szCs w:val="20"/>
                 <w:lang w:eastAsia="pt-BR"/>
               </w:rPr>
-              <w:t>T_POA_</w:t>
+              <w:t>T_</w:t>
+            </w:r>
+            <w:r>
+              <w:rPr>
+                <w:rFonts w:ascii="Courier New" w:eastAsia="Times New Roman" w:hAnsi="Courier New" w:cs="Courier New"/>
+                <w:color w:val="000000" w:themeColor="text1"/>
+                <w:sz w:val="20"/>
+                <w:szCs w:val="20"/>
+                <w:lang w:eastAsia="pt-BR"/>
+              </w:rPr>
+              <w:t>CPP</w:t>
+            </w:r>
+            <w:r>
+              <w:rPr>
+                <w:rFonts w:ascii="Courier New" w:eastAsia="Times New Roman" w:hAnsi="Courier New" w:cs="Courier New"/>
+                <w:color w:val="000000" w:themeColor="text1"/>
+                <w:sz w:val="20"/>
+                <w:szCs w:val="20"/>
+                <w:lang w:eastAsia="pt-BR"/>
+              </w:rPr>
+              <w:t>_</w:t>
             </w:r>
             <w:r>
               <w:rPr>
@@ -6619,7 +7076,39 @@
                 <w:color w:val="000000" w:themeColor="text1"/>
                 <w:lang w:eastAsia="pt-BR"/>
               </w:rPr>
-              <w:t>Tabela dos pedidos do nosso sistema. Relaciona-se com a tabela T_POA_PEDIDO_ITEM_CARDAPIO e T_POA_CLIENTE</w:t>
+              <w:t>Tabela dos pedidos do nosso sistema. Relaciona-se com a tabela T_</w:t>
+            </w:r>
+            <w:r>
+              <w:rPr>
+                <w:rFonts w:eastAsia="Times New Roman" w:cs="Arial"/>
+                <w:color w:val="000000" w:themeColor="text1"/>
+                <w:lang w:eastAsia="pt-BR"/>
+              </w:rPr>
+              <w:t>CPP</w:t>
+            </w:r>
+            <w:r>
+              <w:rPr>
+                <w:rFonts w:eastAsia="Times New Roman" w:cs="Arial"/>
+                <w:color w:val="000000" w:themeColor="text1"/>
+                <w:lang w:eastAsia="pt-BR"/>
+              </w:rPr>
+              <w:t>_PEDIDO_ITEM_CARDAPIO e T_</w:t>
+            </w:r>
+            <w:r>
+              <w:rPr>
+                <w:rFonts w:eastAsia="Times New Roman" w:cs="Arial"/>
+                <w:color w:val="000000" w:themeColor="text1"/>
+                <w:lang w:eastAsia="pt-BR"/>
+              </w:rPr>
+              <w:t>CPP</w:t>
+            </w:r>
+            <w:r>
+              <w:rPr>
+                <w:rFonts w:eastAsia="Times New Roman" w:cs="Arial"/>
+                <w:color w:val="000000" w:themeColor="text1"/>
+                <w:lang w:eastAsia="pt-BR"/>
+              </w:rPr>
+              <w:t>_CLIENTE</w:t>
             </w:r>
           </w:p>
         </w:tc>
@@ -7914,7 +8403,27 @@
                 <w:szCs w:val="20"/>
                 <w:lang w:eastAsia="pt-BR"/>
               </w:rPr>
-              <w:t>T_POA_</w:t>
+              <w:t>T_</w:t>
+            </w:r>
+            <w:r>
+              <w:rPr>
+                <w:rFonts w:ascii="Courier New" w:eastAsia="Times New Roman" w:hAnsi="Courier New" w:cs="Courier New"/>
+                <w:color w:val="000000" w:themeColor="text1"/>
+                <w:sz w:val="20"/>
+                <w:szCs w:val="20"/>
+                <w:lang w:eastAsia="pt-BR"/>
+              </w:rPr>
+              <w:t>CPP</w:t>
+            </w:r>
+            <w:r>
+              <w:rPr>
+                <w:rFonts w:ascii="Courier New" w:eastAsia="Times New Roman" w:hAnsi="Courier New" w:cs="Courier New"/>
+                <w:color w:val="000000" w:themeColor="text1"/>
+                <w:sz w:val="20"/>
+                <w:szCs w:val="20"/>
+                <w:lang w:eastAsia="pt-BR"/>
+              </w:rPr>
+              <w:t>_</w:t>
             </w:r>
             <w:r>
               <w:rPr>
@@ -8004,7 +8513,23 @@
                 <w:color w:val="000000" w:themeColor="text1"/>
                 <w:lang w:eastAsia="pt-BR"/>
               </w:rPr>
-              <w:t>Tabela de clientes. Relaciona-se com a tabela T_POA_PEDIDO</w:t>
+              <w:t>Tabela de clientes. Relaciona-se com a tabela T_</w:t>
+            </w:r>
+            <w:r>
+              <w:rPr>
+                <w:rFonts w:eastAsia="Times New Roman" w:cs="Arial"/>
+                <w:color w:val="000000" w:themeColor="text1"/>
+                <w:lang w:eastAsia="pt-BR"/>
+              </w:rPr>
+              <w:t>CPP</w:t>
+            </w:r>
+            <w:r>
+              <w:rPr>
+                <w:rFonts w:eastAsia="Times New Roman" w:cs="Arial"/>
+                <w:color w:val="000000" w:themeColor="text1"/>
+                <w:lang w:eastAsia="pt-BR"/>
+              </w:rPr>
+              <w:t>_PEDIDO</w:t>
             </w:r>
           </w:p>
         </w:tc>
@@ -8692,7 +9217,7 @@
                 <w:szCs w:val="20"/>
                 <w:lang w:eastAsia="pt-BR"/>
               </w:rPr>
-              <w:t>NUMERIC</w:t>
+              <w:t>CHAR</w:t>
             </w:r>
           </w:p>
         </w:tc>
@@ -9086,17 +9611,37 @@
                 <w:szCs w:val="20"/>
                 <w:lang w:eastAsia="pt-BR"/>
               </w:rPr>
-              <w:t>T_PO</w:t>
-            </w:r>
-            <w:r>
-              <w:rPr>
-                <w:rFonts w:ascii="Courier New" w:eastAsia="Times New Roman" w:hAnsi="Courier New" w:cs="Courier New"/>
-                <w:color w:val="000000" w:themeColor="text1"/>
-                <w:sz w:val="20"/>
-                <w:szCs w:val="20"/>
-                <w:lang w:eastAsia="pt-BR"/>
-              </w:rPr>
-              <w:t>A_CATEGORIA</w:t>
+              <w:t>T_</w:t>
+            </w:r>
+            <w:r>
+              <w:rPr>
+                <w:rFonts w:ascii="Courier New" w:eastAsia="Times New Roman" w:hAnsi="Courier New" w:cs="Courier New"/>
+                <w:color w:val="000000" w:themeColor="text1"/>
+                <w:sz w:val="20"/>
+                <w:szCs w:val="20"/>
+                <w:lang w:eastAsia="pt-BR"/>
+              </w:rPr>
+              <w:t>CPP</w:t>
+            </w:r>
+            <w:r>
+              <w:rPr>
+                <w:rFonts w:ascii="Courier New" w:eastAsia="Times New Roman" w:hAnsi="Courier New" w:cs="Courier New"/>
+                <w:color w:val="000000" w:themeColor="text1"/>
+                <w:sz w:val="20"/>
+                <w:szCs w:val="20"/>
+                <w:lang w:eastAsia="pt-BR"/>
+              </w:rPr>
+              <w:t>_</w:t>
+            </w:r>
+            <w:r>
+              <w:rPr>
+                <w:rFonts w:ascii="Courier New" w:eastAsia="Times New Roman" w:hAnsi="Courier New" w:cs="Courier New"/>
+                <w:color w:val="000000" w:themeColor="text1"/>
+                <w:sz w:val="20"/>
+                <w:szCs w:val="20"/>
+                <w:lang w:eastAsia="pt-BR"/>
+              </w:rPr>
+              <w:t>AVALIACAO</w:t>
             </w:r>
           </w:p>
         </w:tc>
@@ -9176,7 +9721,39 @@
                 <w:color w:val="000000" w:themeColor="text1"/>
                 <w:lang w:eastAsia="pt-BR"/>
               </w:rPr>
-              <w:t>Enum para classificar tipos de itens do cardápio. Relaciona-se com a tabela T_POA_ITEM_CARDAPIO</w:t>
+              <w:t>Tabela de avaliação</w:t>
+            </w:r>
+            <w:r>
+              <w:rPr>
+                <w:rFonts w:eastAsia="Times New Roman" w:cs="Arial"/>
+                <w:color w:val="000000" w:themeColor="text1"/>
+                <w:lang w:eastAsia="pt-BR"/>
+              </w:rPr>
+              <w:t>. Relaciona-se com a tabela T_</w:t>
+            </w:r>
+            <w:r>
+              <w:rPr>
+                <w:rFonts w:eastAsia="Times New Roman" w:cs="Arial"/>
+                <w:color w:val="000000" w:themeColor="text1"/>
+                <w:lang w:eastAsia="pt-BR"/>
+              </w:rPr>
+              <w:t>CPP</w:t>
+            </w:r>
+            <w:r>
+              <w:rPr>
+                <w:rFonts w:eastAsia="Times New Roman" w:cs="Arial"/>
+                <w:color w:val="000000" w:themeColor="text1"/>
+                <w:lang w:eastAsia="pt-BR"/>
+              </w:rPr>
+              <w:t>_</w:t>
+            </w:r>
+            <w:r>
+              <w:rPr>
+                <w:rFonts w:eastAsia="Times New Roman" w:cs="Arial"/>
+                <w:color w:val="000000" w:themeColor="text1"/>
+                <w:lang w:eastAsia="pt-BR"/>
+              </w:rPr>
+              <w:t>CLIENTE</w:t>
             </w:r>
           </w:p>
         </w:tc>
@@ -9436,7 +10013,17 @@
                 <w:szCs w:val="20"/>
                 <w:lang w:eastAsia="pt-BR"/>
               </w:rPr>
-              <w:t>cd_categoria</w:t>
+              <w:t>cd_</w:t>
+            </w:r>
+            <w:r>
+              <w:rPr>
+                <w:rFonts w:ascii="Courier New" w:eastAsia="Times New Roman" w:hAnsi="Courier New" w:cs="Courier New"/>
+                <w:color w:val="000000" w:themeColor="text1"/>
+                <w:sz w:val="20"/>
+                <w:szCs w:val="20"/>
+                <w:lang w:eastAsia="pt-BR"/>
+              </w:rPr>
+              <w:t>avaliacao</w:t>
             </w:r>
           </w:p>
         </w:tc>
@@ -9514,7 +10101,7 @@
                 <w:szCs w:val="20"/>
                 <w:lang w:eastAsia="pt-BR"/>
               </w:rPr>
-              <w:t>2</w:t>
+              <w:t>4</w:t>
             </w:r>
           </w:p>
         </w:tc>
@@ -9591,7 +10178,17 @@
                 <w:szCs w:val="20"/>
                 <w:lang w:eastAsia="pt-BR"/>
               </w:rPr>
-              <w:t>Identificador único da categoria do item do cardápio</w:t>
+              <w:t xml:space="preserve">Identificador único da </w:t>
+            </w:r>
+            <w:r>
+              <w:rPr>
+                <w:rFonts w:eastAsia="Times New Roman" w:cs="Arial"/>
+                <w:color w:val="000000" w:themeColor="text1"/>
+                <w:sz w:val="20"/>
+                <w:szCs w:val="20"/>
+                <w:lang w:eastAsia="pt-BR"/>
+              </w:rPr>
+              <w:t>avaliação</w:t>
             </w:r>
           </w:p>
         </w:tc>
@@ -9634,7 +10231,27 @@
                 <w:szCs w:val="20"/>
                 <w:lang w:eastAsia="pt-BR"/>
               </w:rPr>
-              <w:t>ds_sobremesa</w:t>
+              <w:t>nr</w:t>
+            </w:r>
+            <w:r>
+              <w:rPr>
+                <w:rFonts w:ascii="Courier New" w:eastAsia="Times New Roman" w:hAnsi="Courier New" w:cs="Courier New"/>
+                <w:color w:val="000000"/>
+                <w:sz w:val="20"/>
+                <w:szCs w:val="20"/>
+                <w:lang w:eastAsia="pt-BR"/>
+              </w:rPr>
+              <w:t>_</w:t>
+            </w:r>
+            <w:r>
+              <w:rPr>
+                <w:rFonts w:ascii="Courier New" w:eastAsia="Times New Roman" w:hAnsi="Courier New" w:cs="Courier New"/>
+                <w:color w:val="000000"/>
+                <w:sz w:val="20"/>
+                <w:szCs w:val="20"/>
+                <w:lang w:eastAsia="pt-BR"/>
+              </w:rPr>
+              <w:t>experiencia</w:t>
             </w:r>
           </w:p>
         </w:tc>
@@ -9673,7 +10290,7 @@
                 <w:szCs w:val="20"/>
                 <w:lang w:eastAsia="pt-BR"/>
               </w:rPr>
-              <w:t>VARCHAR</w:t>
+              <w:t>NUMERIC</w:t>
             </w:r>
           </w:p>
         </w:tc>
@@ -9705,7 +10322,7 @@
                 <w:szCs w:val="20"/>
                 <w:lang w:eastAsia="pt-BR"/>
               </w:rPr>
-              <w:t>20</w:t>
+              <w:t>1</w:t>
             </w:r>
           </w:p>
         </w:tc>
@@ -9746,6 +10363,16 @@
               </w:rPr>
               <w:t>N</w:t>
             </w:r>
+            <w:r>
+              <w:rPr>
+                <w:rFonts w:ascii="Courier New" w:eastAsia="Times New Roman" w:hAnsi="Courier New" w:cs="Courier New"/>
+                <w:color w:val="000000"/>
+                <w:sz w:val="20"/>
+                <w:szCs w:val="20"/>
+                <w:lang w:eastAsia="pt-BR"/>
+              </w:rPr>
+              <w:t>N</w:t>
+            </w:r>
           </w:p>
         </w:tc>
         <w:tc>
@@ -9782,7 +10409,7 @@
                 <w:szCs w:val="20"/>
                 <w:lang w:eastAsia="pt-BR"/>
               </w:rPr>
-              <w:t>Se o item do cardápio for uma sobremesa</w:t>
+              <w:t xml:space="preserve">Avaliação da experiência </w:t>
             </w:r>
           </w:p>
         </w:tc>
@@ -9825,7 +10452,17 @@
                 <w:szCs w:val="20"/>
                 <w:lang w:eastAsia="pt-BR"/>
               </w:rPr>
-              <w:t>ds_prato</w:t>
+              <w:t>ds_</w:t>
+            </w:r>
+            <w:r>
+              <w:rPr>
+                <w:rFonts w:ascii="Courier New" w:eastAsia="Times New Roman" w:hAnsi="Courier New" w:cs="Courier New"/>
+                <w:color w:val="000000"/>
+                <w:sz w:val="20"/>
+                <w:szCs w:val="20"/>
+                <w:lang w:eastAsia="pt-BR"/>
+              </w:rPr>
+              <w:t>avaliacao</w:t>
             </w:r>
           </w:p>
         </w:tc>
@@ -9898,12 +10535,12 @@
             <w:r>
               <w:rPr>
                 <w:rFonts w:ascii="Courier New" w:eastAsia="Times New Roman" w:hAnsi="Courier New" w:cs="Courier New"/>
-                <w:color w:val="000000" w:themeColor="text1"/>
-                <w:sz w:val="20"/>
-                <w:szCs w:val="20"/>
-                <w:lang w:eastAsia="pt-BR"/>
-              </w:rPr>
-              <w:t>20</w:t>
+                <w:color w:val="000000"/>
+                <w:sz w:val="20"/>
+                <w:szCs w:val="20"/>
+                <w:lang w:eastAsia="pt-BR"/>
+              </w:rPr>
+              <w:t>300</w:t>
             </w:r>
           </w:p>
         </w:tc>
@@ -9980,570 +10617,7 @@
                 <w:szCs w:val="20"/>
                 <w:lang w:eastAsia="pt-BR"/>
               </w:rPr>
-              <w:t>Se o item do cardápio for um prato</w:t>
-            </w:r>
-          </w:p>
-        </w:tc>
-      </w:tr>
-      <w:tr>
-        <w:trPr>
-          <w:trHeight w:val="235"/>
-        </w:trPr>
-        <w:tc>
-          <w:tcPr>
-            <w:tcW w:w="2533" w:type="dxa"/>
-            <w:tcBorders>
-              <w:top w:val="single" w:sz="6" w:space="0" w:color="auto"/>
-              <w:left w:val="single" w:sz="12" w:space="0" w:color="auto"/>
-              <w:bottom w:val="single" w:sz="6" w:space="0" w:color="auto"/>
-              <w:right w:val="single" w:sz="6" w:space="0" w:color="auto"/>
-            </w:tcBorders>
-            <w:shd w:val="clear" w:color="auto" w:fill="FFFFFF" w:themeFill="background1"/>
-            <w:noWrap/>
-            <w:vAlign w:val="center"/>
-            <w:hideMark/>
-          </w:tcPr>
-          <w:p>
-            <w:pPr>
-              <w:spacing w:after="0" w:line="240" w:lineRule="auto"/>
-              <w:ind w:firstLine="0"/>
-              <w:rPr>
-                <w:rFonts w:ascii="Courier New" w:eastAsia="Times New Roman" w:hAnsi="Courier New" w:cs="Courier New"/>
-                <w:color w:val="000000"/>
-                <w:sz w:val="20"/>
-                <w:szCs w:val="20"/>
-                <w:lang w:eastAsia="pt-BR"/>
-              </w:rPr>
-            </w:pPr>
-            <w:r>
-              <w:rPr>
-                <w:rFonts w:ascii="Courier New" w:eastAsia="Times New Roman" w:hAnsi="Courier New" w:cs="Courier New"/>
-                <w:color w:val="000000"/>
-                <w:sz w:val="20"/>
-                <w:szCs w:val="20"/>
-                <w:lang w:eastAsia="pt-BR"/>
-              </w:rPr>
-              <w:t>ds_bebida</w:t>
-            </w:r>
-          </w:p>
-        </w:tc>
-        <w:tc>
-          <w:tcPr>
-            <w:tcW w:w="1546" w:type="dxa"/>
-            <w:tcBorders>
-              <w:top w:val="single" w:sz="6" w:space="0" w:color="auto"/>
-              <w:left w:val="single" w:sz="6" w:space="0" w:color="auto"/>
-              <w:bottom w:val="single" w:sz="6" w:space="0" w:color="auto"/>
-              <w:right w:val="single" w:sz="6" w:space="0" w:color="auto"/>
-            </w:tcBorders>
-            <w:shd w:val="clear" w:color="auto" w:fill="FFFFFF" w:themeFill="background1"/>
-            <w:noWrap/>
-            <w:vAlign w:val="center"/>
-            <w:hideMark/>
-          </w:tcPr>
-          <w:p>
-            <w:pPr>
-              <w:spacing w:after="0" w:line="240" w:lineRule="auto"/>
-              <w:ind w:firstLine="173"/>
-              <w:jc w:val="left"/>
-            </w:pPr>
-            <w:r>
-              <w:rPr>
-                <w:rFonts w:ascii="Courier New" w:eastAsia="Times New Roman" w:hAnsi="Courier New" w:cs="Courier New"/>
-                <w:color w:val="000000" w:themeColor="text1"/>
-                <w:sz w:val="20"/>
-                <w:szCs w:val="20"/>
-                <w:lang w:eastAsia="pt-BR"/>
-              </w:rPr>
-              <w:t>VARCHAR</w:t>
-            </w:r>
-          </w:p>
-        </w:tc>
-        <w:tc>
-          <w:tcPr>
-            <w:tcW w:w="1589" w:type="dxa"/>
-            <w:tcBorders>
-              <w:top w:val="single" w:sz="6" w:space="0" w:color="auto"/>
-              <w:left w:val="single" w:sz="6" w:space="0" w:color="auto"/>
-              <w:bottom w:val="single" w:sz="6" w:space="0" w:color="auto"/>
-              <w:right w:val="single" w:sz="6" w:space="0" w:color="auto"/>
-            </w:tcBorders>
-            <w:shd w:val="clear" w:color="auto" w:fill="FFFFFF" w:themeFill="background1"/>
-            <w:noWrap/>
-            <w:vAlign w:val="center"/>
-            <w:hideMark/>
-          </w:tcPr>
-          <w:p>
-            <w:pPr>
-              <w:spacing w:after="0" w:line="240" w:lineRule="auto"/>
-              <w:ind w:firstLine="173"/>
-              <w:jc w:val="left"/>
-            </w:pPr>
-            <w:r>
-              <w:rPr>
-                <w:rFonts w:ascii="Courier New" w:eastAsia="Times New Roman" w:hAnsi="Courier New" w:cs="Courier New"/>
-                <w:color w:val="000000" w:themeColor="text1"/>
-                <w:sz w:val="20"/>
-                <w:szCs w:val="20"/>
-                <w:lang w:eastAsia="pt-BR"/>
-              </w:rPr>
-              <w:t>20</w:t>
-            </w:r>
-          </w:p>
-        </w:tc>
-        <w:tc>
-          <w:tcPr>
-            <w:tcW w:w="1480" w:type="dxa"/>
-            <w:tcBorders>
-              <w:top w:val="single" w:sz="6" w:space="0" w:color="auto"/>
-              <w:left w:val="single" w:sz="6" w:space="0" w:color="auto"/>
-              <w:bottom w:val="single" w:sz="6" w:space="0" w:color="auto"/>
-              <w:right w:val="single" w:sz="6" w:space="0" w:color="auto"/>
-            </w:tcBorders>
-            <w:shd w:val="clear" w:color="auto" w:fill="FFFFFF" w:themeFill="background1"/>
-            <w:noWrap/>
-            <w:vAlign w:val="center"/>
-            <w:hideMark/>
-          </w:tcPr>
-          <w:p>
-            <w:pPr>
-              <w:spacing w:after="0" w:line="240" w:lineRule="auto"/>
-              <w:ind w:firstLine="173"/>
-              <w:jc w:val="left"/>
-              <w:rPr>
-                <w:rFonts w:ascii="Courier New" w:eastAsia="Times New Roman" w:hAnsi="Courier New" w:cs="Courier New"/>
-                <w:color w:val="000000"/>
-                <w:sz w:val="20"/>
-                <w:szCs w:val="20"/>
-                <w:lang w:eastAsia="pt-BR"/>
-              </w:rPr>
-            </w:pPr>
-            <w:r>
-              <w:rPr>
-                <w:rFonts w:ascii="Courier New" w:eastAsia="Times New Roman" w:hAnsi="Courier New" w:cs="Courier New"/>
-                <w:color w:val="000000" w:themeColor="text1"/>
-                <w:sz w:val="20"/>
-                <w:szCs w:val="20"/>
-                <w:lang w:eastAsia="pt-BR"/>
-              </w:rPr>
-              <w:t>N</w:t>
-            </w:r>
-          </w:p>
-        </w:tc>
-        <w:tc>
-          <w:tcPr>
-            <w:tcW w:w="2226" w:type="dxa"/>
-            <w:tcBorders>
-              <w:top w:val="single" w:sz="6" w:space="0" w:color="auto"/>
-              <w:left w:val="single" w:sz="6" w:space="0" w:color="auto"/>
-              <w:bottom w:val="single" w:sz="6" w:space="0" w:color="auto"/>
-              <w:right w:val="single" w:sz="12" w:space="0" w:color="auto"/>
-            </w:tcBorders>
-            <w:shd w:val="clear" w:color="auto" w:fill="FFFFFF" w:themeFill="background1"/>
-            <w:vAlign w:val="center"/>
-            <w:hideMark/>
-          </w:tcPr>
-          <w:p>
-            <w:pPr>
-              <w:spacing w:after="0" w:line="240" w:lineRule="auto"/>
-              <w:ind w:firstLine="173"/>
-              <w:jc w:val="left"/>
-            </w:pPr>
-            <w:r>
-              <w:rPr>
-                <w:rFonts w:eastAsia="Times New Roman" w:cs="Arial"/>
-                <w:color w:val="000000"/>
-                <w:sz w:val="20"/>
-                <w:szCs w:val="20"/>
-                <w:lang w:eastAsia="pt-BR"/>
-              </w:rPr>
-              <w:t>Se o item do cardápio for uma bebida</w:t>
-            </w:r>
-          </w:p>
-        </w:tc>
-      </w:tr>
-      <w:tr>
-        <w:trPr>
-          <w:trHeight w:val="235"/>
-        </w:trPr>
-        <w:tc>
-          <w:tcPr>
-            <w:tcW w:w="2533" w:type="dxa"/>
-            <w:tcBorders>
-              <w:top w:val="single" w:sz="6" w:space="0" w:color="auto"/>
-              <w:left w:val="single" w:sz="12" w:space="0" w:color="auto"/>
-              <w:bottom w:val="single" w:sz="6" w:space="0" w:color="auto"/>
-              <w:right w:val="single" w:sz="6" w:space="0" w:color="auto"/>
-            </w:tcBorders>
-            <w:shd w:val="clear" w:color="auto" w:fill="FFFFFF" w:themeFill="background1"/>
-            <w:noWrap/>
-            <w:vAlign w:val="center"/>
-          </w:tcPr>
-          <w:p>
-            <w:pPr>
-              <w:spacing w:after="0" w:line="240" w:lineRule="auto"/>
-              <w:ind w:firstLine="0"/>
-              <w:rPr>
-                <w:rFonts w:ascii="Courier New" w:eastAsia="Times New Roman" w:hAnsi="Courier New" w:cs="Courier New"/>
-                <w:color w:val="000000"/>
-                <w:sz w:val="20"/>
-                <w:szCs w:val="20"/>
-                <w:lang w:eastAsia="pt-BR"/>
-              </w:rPr>
-            </w:pPr>
-            <w:r>
-              <w:rPr>
-                <w:rFonts w:ascii="Courier New" w:eastAsia="Times New Roman" w:hAnsi="Courier New" w:cs="Courier New"/>
-                <w:color w:val="000000"/>
-                <w:sz w:val="20"/>
-                <w:szCs w:val="20"/>
-                <w:lang w:eastAsia="pt-BR"/>
-              </w:rPr>
-              <w:t>ds_lanche</w:t>
-            </w:r>
-          </w:p>
-        </w:tc>
-        <w:tc>
-          <w:tcPr>
-            <w:tcW w:w="1546" w:type="dxa"/>
-            <w:tcBorders>
-              <w:top w:val="single" w:sz="6" w:space="0" w:color="auto"/>
-              <w:left w:val="single" w:sz="6" w:space="0" w:color="auto"/>
-              <w:bottom w:val="single" w:sz="6" w:space="0" w:color="auto"/>
-              <w:right w:val="single" w:sz="6" w:space="0" w:color="auto"/>
-            </w:tcBorders>
-            <w:shd w:val="clear" w:color="auto" w:fill="FFFFFF" w:themeFill="background1"/>
-            <w:noWrap/>
-            <w:vAlign w:val="center"/>
-          </w:tcPr>
-          <w:p>
-            <w:pPr>
-              <w:spacing w:after="0" w:line="240" w:lineRule="auto"/>
-              <w:ind w:firstLine="173"/>
-              <w:jc w:val="left"/>
-              <w:rPr>
-                <w:rFonts w:ascii="Courier New" w:eastAsia="Times New Roman" w:hAnsi="Courier New" w:cs="Courier New"/>
-                <w:color w:val="000000" w:themeColor="text1"/>
-                <w:sz w:val="20"/>
-                <w:szCs w:val="20"/>
-                <w:lang w:eastAsia="pt-BR"/>
-              </w:rPr>
-            </w:pPr>
-            <w:r>
-              <w:rPr>
-                <w:rFonts w:ascii="Courier New" w:eastAsia="Times New Roman" w:hAnsi="Courier New" w:cs="Courier New"/>
-                <w:color w:val="000000" w:themeColor="text1"/>
-                <w:sz w:val="20"/>
-                <w:szCs w:val="20"/>
-                <w:lang w:eastAsia="pt-BR"/>
-              </w:rPr>
-              <w:t>VARCHAR</w:t>
-            </w:r>
-          </w:p>
-        </w:tc>
-        <w:tc>
-          <w:tcPr>
-            <w:tcW w:w="1589" w:type="dxa"/>
-            <w:tcBorders>
-              <w:top w:val="single" w:sz="6" w:space="0" w:color="auto"/>
-              <w:left w:val="single" w:sz="6" w:space="0" w:color="auto"/>
-              <w:bottom w:val="single" w:sz="6" w:space="0" w:color="auto"/>
-              <w:right w:val="single" w:sz="6" w:space="0" w:color="auto"/>
-            </w:tcBorders>
-            <w:shd w:val="clear" w:color="auto" w:fill="FFFFFF" w:themeFill="background1"/>
-            <w:noWrap/>
-            <w:vAlign w:val="center"/>
-          </w:tcPr>
-          <w:p>
-            <w:pPr>
-              <w:spacing w:after="0" w:line="240" w:lineRule="auto"/>
-              <w:ind w:firstLine="173"/>
-              <w:jc w:val="left"/>
-              <w:rPr>
-                <w:rFonts w:ascii="Courier New" w:eastAsia="Times New Roman" w:hAnsi="Courier New" w:cs="Courier New"/>
-                <w:color w:val="000000" w:themeColor="text1"/>
-                <w:sz w:val="20"/>
-                <w:szCs w:val="20"/>
-                <w:lang w:eastAsia="pt-BR"/>
-              </w:rPr>
-            </w:pPr>
-            <w:r>
-              <w:rPr>
-                <w:rFonts w:ascii="Courier New" w:eastAsia="Times New Roman" w:hAnsi="Courier New" w:cs="Courier New"/>
-                <w:color w:val="000000" w:themeColor="text1"/>
-                <w:sz w:val="20"/>
-                <w:szCs w:val="20"/>
-                <w:lang w:eastAsia="pt-BR"/>
-              </w:rPr>
-              <w:t>20</w:t>
-            </w:r>
-          </w:p>
-        </w:tc>
-        <w:tc>
-          <w:tcPr>
-            <w:tcW w:w="1480" w:type="dxa"/>
-            <w:tcBorders>
-              <w:top w:val="single" w:sz="6" w:space="0" w:color="auto"/>
-              <w:left w:val="single" w:sz="6" w:space="0" w:color="auto"/>
-              <w:bottom w:val="single" w:sz="6" w:space="0" w:color="auto"/>
-              <w:right w:val="single" w:sz="6" w:space="0" w:color="auto"/>
-            </w:tcBorders>
-            <w:shd w:val="clear" w:color="auto" w:fill="FFFFFF" w:themeFill="background1"/>
-            <w:noWrap/>
-            <w:vAlign w:val="center"/>
-          </w:tcPr>
-          <w:p>
-            <w:pPr>
-              <w:spacing w:after="0" w:line="240" w:lineRule="auto"/>
-              <w:ind w:firstLine="173"/>
-              <w:jc w:val="left"/>
-              <w:rPr>
-                <w:rFonts w:ascii="Courier New" w:eastAsia="Times New Roman" w:hAnsi="Courier New" w:cs="Courier New"/>
-                <w:color w:val="000000" w:themeColor="text1"/>
-                <w:sz w:val="20"/>
-                <w:szCs w:val="20"/>
-                <w:lang w:eastAsia="pt-BR"/>
-              </w:rPr>
-            </w:pPr>
-            <w:r>
-              <w:rPr>
-                <w:rFonts w:ascii="Courier New" w:eastAsia="Times New Roman" w:hAnsi="Courier New" w:cs="Courier New"/>
-                <w:color w:val="000000" w:themeColor="text1"/>
-                <w:sz w:val="20"/>
-                <w:szCs w:val="20"/>
-                <w:lang w:eastAsia="pt-BR"/>
-              </w:rPr>
-              <w:t>N</w:t>
-            </w:r>
-          </w:p>
-        </w:tc>
-        <w:tc>
-          <w:tcPr>
-            <w:tcW w:w="2226" w:type="dxa"/>
-            <w:tcBorders>
-              <w:top w:val="single" w:sz="6" w:space="0" w:color="auto"/>
-              <w:left w:val="single" w:sz="6" w:space="0" w:color="auto"/>
-              <w:bottom w:val="single" w:sz="6" w:space="0" w:color="auto"/>
-              <w:right w:val="single" w:sz="12" w:space="0" w:color="auto"/>
-            </w:tcBorders>
-            <w:shd w:val="clear" w:color="auto" w:fill="FFFFFF" w:themeFill="background1"/>
-            <w:vAlign w:val="center"/>
-          </w:tcPr>
-          <w:p>
-            <w:pPr>
-              <w:spacing w:after="0" w:line="240" w:lineRule="auto"/>
-              <w:ind w:firstLine="173"/>
-              <w:jc w:val="left"/>
-              <w:rPr>
-                <w:rFonts w:eastAsia="Times New Roman" w:cs="Arial"/>
-                <w:color w:val="000000" w:themeColor="text1"/>
-                <w:sz w:val="20"/>
-                <w:szCs w:val="20"/>
-                <w:lang w:eastAsia="pt-BR"/>
-              </w:rPr>
-            </w:pPr>
-            <w:r>
-              <w:rPr>
-                <w:rFonts w:eastAsia="Times New Roman" w:cs="Arial"/>
-                <w:color w:val="000000"/>
-                <w:sz w:val="20"/>
-                <w:szCs w:val="20"/>
-                <w:lang w:eastAsia="pt-BR"/>
-              </w:rPr>
-              <w:t>Se o item do cardápio for um lanche</w:t>
-            </w:r>
-          </w:p>
-        </w:tc>
-      </w:tr>
-      <w:tr>
-        <w:trPr>
-          <w:trHeight w:val="235"/>
-        </w:trPr>
-        <w:tc>
-          <w:tcPr>
-            <w:tcW w:w="2533" w:type="dxa"/>
-            <w:tcBorders>
-              <w:top w:val="single" w:sz="6" w:space="0" w:color="auto"/>
-              <w:left w:val="single" w:sz="12" w:space="0" w:color="auto"/>
-              <w:bottom w:val="single" w:sz="6" w:space="0" w:color="auto"/>
-              <w:right w:val="single" w:sz="6" w:space="0" w:color="auto"/>
-            </w:tcBorders>
-            <w:shd w:val="clear" w:color="auto" w:fill="FFFFFF" w:themeFill="background1"/>
-            <w:noWrap/>
-            <w:vAlign w:val="center"/>
-          </w:tcPr>
-          <w:p>
-            <w:pPr>
-              <w:spacing w:after="0" w:line="240" w:lineRule="auto"/>
-              <w:ind w:firstLine="0"/>
-              <w:rPr>
-                <w:rFonts w:ascii="Courier New" w:eastAsia="Times New Roman" w:hAnsi="Courier New" w:cs="Courier New"/>
-                <w:color w:val="000000"/>
-                <w:sz w:val="20"/>
-                <w:szCs w:val="20"/>
-                <w:lang w:eastAsia="pt-BR"/>
-              </w:rPr>
-            </w:pPr>
-            <w:r>
-              <w:rPr>
-                <w:rFonts w:ascii="Courier New" w:eastAsia="Times New Roman" w:hAnsi="Courier New" w:cs="Courier New"/>
-                <w:color w:val="000000"/>
-                <w:sz w:val="20"/>
-                <w:szCs w:val="20"/>
-                <w:lang w:eastAsia="pt-BR"/>
-              </w:rPr>
-              <w:t>ds_aperitivo</w:t>
-            </w:r>
-          </w:p>
-        </w:tc>
-        <w:tc>
-          <w:tcPr>
-            <w:tcW w:w="1546" w:type="dxa"/>
-            <w:tcBorders>
-              <w:top w:val="single" w:sz="6" w:space="0" w:color="auto"/>
-              <w:left w:val="single" w:sz="6" w:space="0" w:color="auto"/>
-              <w:bottom w:val="single" w:sz="6" w:space="0" w:color="auto"/>
-              <w:right w:val="single" w:sz="6" w:space="0" w:color="auto"/>
-            </w:tcBorders>
-            <w:shd w:val="clear" w:color="auto" w:fill="FFFFFF" w:themeFill="background1"/>
-            <w:noWrap/>
-            <w:vAlign w:val="center"/>
-          </w:tcPr>
-          <w:p>
-            <w:pPr>
-              <w:spacing w:after="0" w:line="240" w:lineRule="auto"/>
-              <w:ind w:firstLine="173"/>
-              <w:jc w:val="left"/>
-              <w:rPr>
-                <w:rFonts w:ascii="Courier New" w:eastAsia="Times New Roman" w:hAnsi="Courier New" w:cs="Courier New"/>
-                <w:color w:val="000000" w:themeColor="text1"/>
-                <w:sz w:val="20"/>
-                <w:szCs w:val="20"/>
-                <w:lang w:eastAsia="pt-BR"/>
-              </w:rPr>
-            </w:pPr>
-            <w:r>
-              <w:rPr>
-                <w:rFonts w:ascii="Courier New" w:eastAsia="Times New Roman" w:hAnsi="Courier New" w:cs="Courier New"/>
-                <w:color w:val="000000" w:themeColor="text1"/>
-                <w:sz w:val="20"/>
-                <w:szCs w:val="20"/>
-                <w:lang w:eastAsia="pt-BR"/>
-              </w:rPr>
-              <w:t>VARCHAR</w:t>
-            </w:r>
-          </w:p>
-        </w:tc>
-        <w:tc>
-          <w:tcPr>
-            <w:tcW w:w="1589" w:type="dxa"/>
-            <w:tcBorders>
-              <w:top w:val="single" w:sz="6" w:space="0" w:color="auto"/>
-              <w:left w:val="single" w:sz="6" w:space="0" w:color="auto"/>
-              <w:bottom w:val="single" w:sz="6" w:space="0" w:color="auto"/>
-              <w:right w:val="single" w:sz="6" w:space="0" w:color="auto"/>
-            </w:tcBorders>
-            <w:shd w:val="clear" w:color="auto" w:fill="FFFFFF" w:themeFill="background1"/>
-            <w:noWrap/>
-            <w:vAlign w:val="center"/>
-          </w:tcPr>
-          <w:p>
-            <w:pPr>
-              <w:spacing w:after="0" w:line="240" w:lineRule="auto"/>
-              <w:ind w:firstLine="173"/>
-              <w:jc w:val="left"/>
-              <w:rPr>
-                <w:rFonts w:ascii="Courier New" w:eastAsia="Times New Roman" w:hAnsi="Courier New" w:cs="Courier New"/>
-                <w:color w:val="000000" w:themeColor="text1"/>
-                <w:sz w:val="20"/>
-                <w:szCs w:val="20"/>
-                <w:lang w:eastAsia="pt-BR"/>
-              </w:rPr>
-            </w:pPr>
-            <w:r>
-              <w:rPr>
-                <w:rFonts w:ascii="Courier New" w:eastAsia="Times New Roman" w:hAnsi="Courier New" w:cs="Courier New"/>
-                <w:color w:val="000000" w:themeColor="text1"/>
-                <w:sz w:val="20"/>
-                <w:szCs w:val="20"/>
-                <w:lang w:eastAsia="pt-BR"/>
-              </w:rPr>
-              <w:t>20</w:t>
-            </w:r>
-          </w:p>
-        </w:tc>
-        <w:tc>
-          <w:tcPr>
-            <w:tcW w:w="1480" w:type="dxa"/>
-            <w:tcBorders>
-              <w:top w:val="single" w:sz="6" w:space="0" w:color="auto"/>
-              <w:left w:val="single" w:sz="6" w:space="0" w:color="auto"/>
-              <w:bottom w:val="single" w:sz="6" w:space="0" w:color="auto"/>
-              <w:right w:val="single" w:sz="6" w:space="0" w:color="auto"/>
-            </w:tcBorders>
-            <w:shd w:val="clear" w:color="auto" w:fill="FFFFFF" w:themeFill="background1"/>
-            <w:noWrap/>
-            <w:vAlign w:val="center"/>
-          </w:tcPr>
-          <w:p>
-            <w:pPr>
-              <w:spacing w:after="0" w:line="240" w:lineRule="auto"/>
-              <w:ind w:firstLine="173"/>
-              <w:jc w:val="left"/>
-              <w:rPr>
-                <w:rFonts w:ascii="Courier New" w:eastAsia="Times New Roman" w:hAnsi="Courier New" w:cs="Courier New"/>
-                <w:color w:val="000000" w:themeColor="text1"/>
-                <w:sz w:val="20"/>
-                <w:szCs w:val="20"/>
-                <w:lang w:eastAsia="pt-BR"/>
-              </w:rPr>
-            </w:pPr>
-            <w:r>
-              <w:rPr>
-                <w:rFonts w:ascii="Courier New" w:eastAsia="Times New Roman" w:hAnsi="Courier New" w:cs="Courier New"/>
-                <w:color w:val="000000" w:themeColor="text1"/>
-                <w:sz w:val="20"/>
-                <w:szCs w:val="20"/>
-                <w:lang w:eastAsia="pt-BR"/>
-              </w:rPr>
-              <w:t>N</w:t>
-            </w:r>
-          </w:p>
-        </w:tc>
-        <w:tc>
-          <w:tcPr>
-            <w:tcW w:w="2226" w:type="dxa"/>
-            <w:tcBorders>
-              <w:top w:val="single" w:sz="6" w:space="0" w:color="auto"/>
-              <w:left w:val="single" w:sz="6" w:space="0" w:color="auto"/>
-              <w:bottom w:val="single" w:sz="6" w:space="0" w:color="auto"/>
-              <w:right w:val="single" w:sz="12" w:space="0" w:color="auto"/>
-            </w:tcBorders>
-            <w:shd w:val="clear" w:color="auto" w:fill="FFFFFF" w:themeFill="background1"/>
-            <w:vAlign w:val="center"/>
-          </w:tcPr>
-          <w:p>
-            <w:pPr>
-              <w:spacing w:after="0" w:line="240" w:lineRule="auto"/>
-              <w:ind w:firstLine="173"/>
-              <w:jc w:val="left"/>
-              <w:rPr>
-                <w:rFonts w:eastAsia="Times New Roman" w:cs="Arial"/>
-                <w:color w:val="000000" w:themeColor="text1"/>
-                <w:sz w:val="20"/>
-                <w:szCs w:val="20"/>
-                <w:lang w:eastAsia="pt-BR"/>
-              </w:rPr>
-            </w:pPr>
-            <w:r>
-              <w:rPr>
-                <w:rFonts w:eastAsia="Times New Roman" w:cs="Arial"/>
-                <w:color w:val="000000"/>
-                <w:sz w:val="20"/>
-                <w:szCs w:val="20"/>
-                <w:lang w:eastAsia="pt-BR"/>
-              </w:rPr>
-              <w:t>Se o item do cardápio for um aperitivo.</w:t>
+              <w:t>Descrição por extenso da avaliação</w:t>
             </w:r>
           </w:p>
         </w:tc>
@@ -10582,6 +10656,7 @@
       </w:pPr>
       <w:bookmarkStart w:id="6" w:name="_Toc67673071"/>
       <w:r>
+        <w:lastRenderedPageBreak/>
         <w:t>3</w:t>
       </w:r>
       <w:r>
@@ -10607,10 +10682,10 @@
           <w:noProof/>
         </w:rPr>
         <w:drawing>
-          <wp:inline distT="0" distB="0" distL="0" distR="0" wp14:anchorId="48A98653" wp14:editId="3435B34D">
-            <wp:extent cx="5760085" cy="2189480"/>
+          <wp:inline distT="0" distB="0" distL="0" distR="0" wp14:anchorId="4EE02390" wp14:editId="48AFCC4B">
+            <wp:extent cx="5760085" cy="2056130"/>
             <wp:effectExtent l="0" t="0" r="0" b="1270"/>
-            <wp:docPr id="7" name="Imagem 7"/>
+            <wp:docPr id="14" name="Imagem 14"/>
             <wp:cNvGraphicFramePr>
               <a:graphicFrameLocks xmlns:a="http://schemas.openxmlformats.org/drawingml/2006/main" noChangeAspect="1"/>
             </wp:cNvGraphicFramePr>
@@ -10630,7 +10705,7 @@
                   <pic:spPr>
                     <a:xfrm>
                       <a:off x="0" y="0"/>
-                      <a:ext cx="5760085" cy="2189480"/>
+                      <a:ext cx="5760085" cy="2056130"/>
                     </a:xfrm>
                     <a:prstGeom prst="rect">
                       <a:avLst/>
@@ -10681,10 +10756,10 @@
           <w:noProof/>
         </w:rPr>
         <w:drawing>
-          <wp:inline distT="0" distB="0" distL="0" distR="0" wp14:anchorId="2CBF5123" wp14:editId="1968BF9E">
-            <wp:extent cx="5760085" cy="2521585"/>
-            <wp:effectExtent l="0" t="0" r="0" b="0"/>
-            <wp:docPr id="12" name="Imagem 12"/>
+          <wp:inline distT="0" distB="0" distL="0" distR="0" wp14:anchorId="7852362C" wp14:editId="41F8FD62">
+            <wp:extent cx="5760085" cy="2371725"/>
+            <wp:effectExtent l="0" t="0" r="0" b="9525"/>
+            <wp:docPr id="8" name="Imagem 8"/>
             <wp:cNvGraphicFramePr>
               <a:graphicFrameLocks xmlns:a="http://schemas.openxmlformats.org/drawingml/2006/main" noChangeAspect="1"/>
             </wp:cNvGraphicFramePr>
@@ -10704,7 +10779,7 @@
                   <pic:spPr>
                     <a:xfrm>
                       <a:off x="0" y="0"/>
-                      <a:ext cx="5760085" cy="2521585"/>
+                      <a:ext cx="5760085" cy="2371725"/>
                     </a:xfrm>
                     <a:prstGeom prst="rect">
                       <a:avLst/>
@@ -10973,11 +11048,21 @@
     <w:r>
       <w:t xml:space="preserve"> de </w:t>
     </w:r>
-    <w:fldSimple w:instr="NUMPAGES   \* MERGEFORMAT">
-      <w:r>
-        <w:t>15</w:t>
-      </w:r>
-    </w:fldSimple>
+    <w:r>
+      <w:fldChar w:fldCharType="begin"/>
+    </w:r>
+    <w:r>
+      <w:instrText>NUMPAGES   \* MERGEFORMAT</w:instrText>
+    </w:r>
+    <w:r>
+      <w:fldChar w:fldCharType="separate"/>
+    </w:r>
+    <w:r>
+      <w:t>15</w:t>
+    </w:r>
+    <w:r>
+      <w:fldChar w:fldCharType="end"/>
+    </w:r>
     <w:r>
       <w:t xml:space="preserve"> </w:t>
     </w:r>
@@ -11084,11 +11169,21 @@
     <w:r>
       <w:t xml:space="preserve"> de </w:t>
     </w:r>
-    <w:fldSimple w:instr="NUMPAGES   \* MERGEFORMAT">
-      <w:r>
-        <w:t>15</w:t>
-      </w:r>
-    </w:fldSimple>
+    <w:r>
+      <w:fldChar w:fldCharType="begin"/>
+    </w:r>
+    <w:r>
+      <w:instrText>NUMPAGES   \* MERGEFORMAT</w:instrText>
+    </w:r>
+    <w:r>
+      <w:fldChar w:fldCharType="separate"/>
+    </w:r>
+    <w:r>
+      <w:t>15</w:t>
+    </w:r>
+    <w:r>
+      <w:fldChar w:fldCharType="end"/>
+    </w:r>
     <w:r>
       <w:t xml:space="preserve"> </w:t>
     </w:r>
@@ -11189,11 +11284,21 @@
     <w:r>
       <w:t xml:space="preserve"> de </w:t>
     </w:r>
-    <w:fldSimple w:instr=" NUMPAGES   \* MERGEFORMAT ">
-      <w:r>
-        <w:t>15</w:t>
-      </w:r>
-    </w:fldSimple>
+    <w:r>
+      <w:fldChar w:fldCharType="begin"/>
+    </w:r>
+    <w:r>
+      <w:instrText xml:space="preserve"> NUMPAGES   \* MERGEFORMAT </w:instrText>
+    </w:r>
+    <w:r>
+      <w:fldChar w:fldCharType="separate"/>
+    </w:r>
+    <w:r>
+      <w:t>15</w:t>
+    </w:r>
+    <w:r>
+      <w:fldChar w:fldCharType="end"/>
+    </w:r>
     <w:r>
       <w:t xml:space="preserve"> </w:t>
     </w:r>
@@ -14308,6 +14413,12 @@
 </file>
 
 <file path=customXml/item1.xml><?xml version="1.0" encoding="utf-8"?>
+<p:properties xmlns:p="http://schemas.microsoft.com/office/2006/metadata/properties" xmlns:xsi="http://www.w3.org/2001/XMLSchema-instance" xmlns:pc="http://schemas.microsoft.com/office/infopath/2007/PartnerControls">
+  <documentManagement/>
+</p:properties>
+</file>
+
+<file path=customXml/item2.xml><?xml version="1.0" encoding="utf-8"?>
 <?mso-contentType ?>
 <FormTemplates xmlns="http://schemas.microsoft.com/sharepoint/v3/contenttype/forms">
   <Display>DocumentLibraryForm</Display>
@@ -14316,17 +14427,7 @@
 </FormTemplates>
 </file>
 
-<file path=customXml/item2.xml><?xml version="1.0" encoding="utf-8"?>
-<p:properties xmlns:p="http://schemas.microsoft.com/office/2006/metadata/properties" xmlns:xsi="http://www.w3.org/2001/XMLSchema-instance" xmlns:pc="http://schemas.microsoft.com/office/infopath/2007/PartnerControls">
-  <documentManagement/>
-</p:properties>
-</file>
-
 <file path=customXml/item3.xml><?xml version="1.0" encoding="utf-8"?>
-<b:Sources xmlns:b="http://schemas.openxmlformats.org/officeDocument/2006/bibliography" xmlns="http://schemas.openxmlformats.org/officeDocument/2006/bibliography" SelectedStyle="\APASixthEditionOfficeOnline.xsl" StyleName="APA" Version="6"/>
-</file>
-
-<file path=customXml/item4.xml><?xml version="1.0" encoding="utf-8"?>
 <ct:contentTypeSchema xmlns:ct="http://schemas.microsoft.com/office/2006/metadata/contentType" xmlns:ma="http://schemas.microsoft.com/office/2006/metadata/properties/metaAttributes" ct:_="" ma:_="" ma:contentTypeName="Documento" ma:contentTypeID="0x01010050BD0005AFC9664893A9CC4424F40713" ma:contentTypeVersion="6" ma:contentTypeDescription="Crie um novo documento." ma:contentTypeScope="" ma:versionID="b82b6c43a85536759ed28accb4076f84">
   <xsd:schema xmlns:xsd="http://www.w3.org/2001/XMLSchema" xmlns:xs="http://www.w3.org/2001/XMLSchema" xmlns:p="http://schemas.microsoft.com/office/2006/metadata/properties" xmlns:ns2="c1da97ad-02fe-4b5a-8bbb-dedcb0dc29e4" targetNamespace="http://schemas.microsoft.com/office/2006/metadata/properties" ma:root="true" ma:fieldsID="a3ac19abf0ae17f101e2199a3689e749" ns2:_="">
     <xsd:import namespace="c1da97ad-02fe-4b5a-8bbb-dedcb0dc29e4"/>
@@ -14484,15 +14585,11 @@
 </ct:contentTypeSchema>
 </file>
 
-<file path=customXml/itemProps1.xml><?xml version="1.0" encoding="utf-8"?>
-<ds:datastoreItem xmlns:ds="http://schemas.openxmlformats.org/officeDocument/2006/customXml" ds:itemID="{5455A141-04C2-46A5-8540-AD6A00426158}">
-  <ds:schemaRefs>
-    <ds:schemaRef ds:uri="http://schemas.microsoft.com/sharepoint/v3/contenttype/forms"/>
-  </ds:schemaRefs>
-</ds:datastoreItem>
+<file path=customXml/item4.xml><?xml version="1.0" encoding="utf-8"?>
+<b:Sources xmlns:b="http://schemas.openxmlformats.org/officeDocument/2006/bibliography" xmlns="http://schemas.openxmlformats.org/officeDocument/2006/bibliography" SelectedStyle="\APASixthEditionOfficeOnline.xsl" StyleName="APA" Version="6"/>
 </file>
 
-<file path=customXml/itemProps2.xml><?xml version="1.0" encoding="utf-8"?>
+<file path=customXml/itemProps1.xml><?xml version="1.0" encoding="utf-8"?>
 <ds:datastoreItem xmlns:ds="http://schemas.openxmlformats.org/officeDocument/2006/customXml" ds:itemID="{D29F964C-18B9-4A45-94DD-EC123EBD1EA3}">
   <ds:schemaRefs>
     <ds:schemaRef ds:uri="http://schemas.microsoft.com/office/2006/metadata/properties"/>
@@ -14501,15 +14598,15 @@
 </ds:datastoreItem>
 </file>
 
-<file path=customXml/itemProps3.xml><?xml version="1.0" encoding="utf-8"?>
-<ds:datastoreItem xmlns:ds="http://schemas.openxmlformats.org/officeDocument/2006/customXml" ds:itemID="{1D8FCC3F-5A3A-4A49-9E24-31FA32B262F8}">
+<file path=customXml/itemProps2.xml><?xml version="1.0" encoding="utf-8"?>
+<ds:datastoreItem xmlns:ds="http://schemas.openxmlformats.org/officeDocument/2006/customXml" ds:itemID="{5455A141-04C2-46A5-8540-AD6A00426158}">
   <ds:schemaRefs>
-    <ds:schemaRef ds:uri="http://schemas.openxmlformats.org/officeDocument/2006/bibliography"/>
+    <ds:schemaRef ds:uri="http://schemas.microsoft.com/sharepoint/v3/contenttype/forms"/>
   </ds:schemaRefs>
 </ds:datastoreItem>
 </file>
 
-<file path=customXml/itemProps4.xml><?xml version="1.0" encoding="utf-8"?>
+<file path=customXml/itemProps3.xml><?xml version="1.0" encoding="utf-8"?>
 <ds:datastoreItem xmlns:ds="http://schemas.openxmlformats.org/officeDocument/2006/customXml" ds:itemID="{0CDE97BE-0ECB-4180-82C2-875C930645B6}">
   <ds:schemaRefs>
     <ds:schemaRef ds:uri="http://schemas.microsoft.com/office/2006/metadata/contentType"/>
@@ -14525,4 +14622,12 @@
     <ds:schemaRef ds:uri="http://schemas.microsoft.com/internal/obd"/>
   </ds:schemaRefs>
 </ds:datastoreItem>
+</file>
+
+<file path=customXml/itemProps4.xml><?xml version="1.0" encoding="utf-8"?>
+<ds:datastoreItem xmlns:ds="http://schemas.openxmlformats.org/officeDocument/2006/customXml" ds:itemID="{1D8FCC3F-5A3A-4A49-9E24-31FA32B262F8}">
+  <ds:schemaRefs>
+    <ds:schemaRef ds:uri="http://schemas.openxmlformats.org/officeDocument/2006/bibliography"/>
+  </ds:schemaRefs>
+</ds:datastoreItem>
 </file>
</xml_diff>